<commit_message>
CyberSec: Work on assessment 2, cyber security report.
</commit_message>
<xml_diff>
--- a/Semester-2/Cyber-Security/Assessments/AT2/Assessment-2.docx
+++ b/Semester-2/Cyber-Security/Assessments/AT2/Assessment-2.docx
@@ -536,10 +536,7 @@
               </w:numPr>
             </w:pPr>
             <w:r>
-              <w:t>Training staff to avoid unsolicited emails that request a response</w:t>
-            </w:r>
-            <w:r>
-              <w:t>.</w:t>
+              <w:t>Training staff to avoid unsolicited emails that request a response.</w:t>
             </w:r>
           </w:p>
           <w:p>
@@ -1097,25 +1094,7 @@
                   <w:i/>
                   <w:iCs/>
                 </w:rPr>
-                <w:t>global average cost of a data bre</w:t>
-              </w:r>
-              <w:r>
-                <w:rPr>
-                  <w:rStyle w:val="Hyperlink"/>
-                  <w:bCs w:val="0"/>
-                  <w:i/>
-                  <w:iCs/>
-                </w:rPr>
-                <w:t>a</w:t>
-              </w:r>
-              <w:r>
-                <w:rPr>
-                  <w:rStyle w:val="Hyperlink"/>
-                  <w:bCs w:val="0"/>
-                  <w:i/>
-                  <w:iCs/>
-                </w:rPr>
-                <w:t>ch</w:t>
+                <w:t>global average cost of a data breach</w:t>
               </w:r>
             </w:hyperlink>
             <w:r>
@@ -1742,6 +1721,9 @@
               <w:pStyle w:val="ListParagraph"/>
               <w:ind w:left="0"/>
             </w:pPr>
+            <w:r>
+              <w:t xml:space="preserve">The purpose of this policy is to strengthen the protection of systems at Triad Cybersecurity by establishing a policy that governs how employees create, store and sign into company computer systems. </w:t>
+            </w:r>
           </w:p>
         </w:tc>
       </w:tr>
@@ -1777,6 +1759,44 @@
               <w:pStyle w:val="ListParagraph"/>
               <w:ind w:left="0"/>
             </w:pPr>
+            <w:r>
+              <w:t>Multi-factor authentication, training</w:t>
+            </w:r>
+            <w:r>
+              <w:br/>
+            </w:r>
+            <w:hyperlink r:id="rId13" w:history="1">
+              <w:r>
+                <w:rPr>
+                  <w:rStyle w:val="Hyperlink"/>
+                </w:rPr>
+                <w:t>https://learn.microsoft.com/en-us/entra/identity/authentication/how-to-enable-passkey-fido2</w:t>
+              </w:r>
+            </w:hyperlink>
+            <w:r>
+              <w:t xml:space="preserve"> </w:t>
+            </w:r>
+            <w:r>
+              <w:t>Passkey (</w:t>
+            </w:r>
+            <w:r>
+              <w:t>FIDO2</w:t>
+            </w:r>
+            <w:r>
+              <w:t>)</w:t>
+            </w:r>
+            <w:r>
+              <w:t>,</w:t>
+            </w:r>
+          </w:p>
+          <w:p>
+            <w:pPr>
+              <w:pStyle w:val="ListParagraph"/>
+              <w:ind w:left="0"/>
+            </w:pPr>
+            <w:r>
+              <w:t>Password Managers</w:t>
+            </w:r>
           </w:p>
         </w:tc>
       </w:tr>
@@ -1812,6 +1832,12 @@
               <w:pStyle w:val="ListParagraph"/>
               <w:ind w:left="0"/>
             </w:pPr>
+            <w:r>
+              <w:t xml:space="preserve">All Triad Security </w:t>
+            </w:r>
+            <w:r>
+              <w:t>Employees</w:t>
+            </w:r>
           </w:p>
         </w:tc>
       </w:tr>
@@ -1874,6 +1900,51 @@
                 <w:bCs w:val="0"/>
               </w:rPr>
               <w:t>Password Protection Policy (50-100 words)</w:t>
+            </w:r>
+          </w:p>
+          <w:p>
+            <w:pPr>
+              <w:pStyle w:val="ListParagraph"/>
+              <w:ind w:left="0"/>
+              <w:rPr>
+                <w:b/>
+                <w:bCs w:val="0"/>
+              </w:rPr>
+            </w:pPr>
+          </w:p>
+          <w:p>
+            <w:pPr>
+              <w:pStyle w:val="ListParagraph"/>
+              <w:ind w:left="0"/>
+              <w:rPr>
+                <w:b/>
+                <w:bCs w:val="0"/>
+              </w:rPr>
+            </w:pPr>
+            <w:r>
+              <w:rPr>
+                <w:b/>
+                <w:bCs w:val="0"/>
+              </w:rPr>
+              <w:t>(</w:t>
+            </w:r>
+            <w:proofErr w:type="spellStart"/>
+            <w:proofErr w:type="gramStart"/>
+            <w:r>
+              <w:rPr>
+                <w:b/>
+                <w:bCs w:val="0"/>
+              </w:rPr>
+              <w:t>standaardise</w:t>
+            </w:r>
+            <w:proofErr w:type="spellEnd"/>
+            <w:proofErr w:type="gramEnd"/>
+            <w:r>
+              <w:rPr>
+                <w:b/>
+                <w:bCs w:val="0"/>
+              </w:rPr>
+              <w:t xml:space="preserve"> the company wide process for updating passwords at a periodic cycle.) (require specific complexity &amp; uniqueness)</w:t>
             </w:r>
           </w:p>
         </w:tc>
@@ -2048,6 +2119,7 @@
               <w:ind w:left="0"/>
             </w:pPr>
             <w:r>
+              <w:lastRenderedPageBreak/>
               <w:t>Password Protection Policy (50-100 words)</w:t>
             </w:r>
           </w:p>
@@ -2334,6 +2406,7 @@
               <w:ind w:left="0"/>
             </w:pPr>
             <w:r>
+              <w:lastRenderedPageBreak/>
               <w:t>Date:</w:t>
             </w:r>
           </w:p>
@@ -2412,11 +2485,7 @@
               <w:ind w:left="0"/>
             </w:pPr>
             <w:r>
-              <w:t xml:space="preserve">Target data and </w:t>
-            </w:r>
-            <w:r>
-              <w:lastRenderedPageBreak/>
-              <w:t>personnel involved</w:t>
+              <w:t>Target data and personnel involved</w:t>
             </w:r>
           </w:p>
         </w:tc>
@@ -2432,7 +2501,6 @@
               <w:ind w:left="0"/>
             </w:pPr>
             <w:r>
-              <w:lastRenderedPageBreak/>
               <w:t>Discuss policies and procedures</w:t>
             </w:r>
           </w:p>
@@ -3142,6 +3210,7 @@
               <w:ind w:left="0"/>
             </w:pPr>
             <w:r>
+              <w:lastRenderedPageBreak/>
               <w:t>Completed the meeting minutes using template</w:t>
             </w:r>
           </w:p>
@@ -3325,7 +3394,6 @@
               <w:ind w:left="0"/>
             </w:pPr>
             <w:r>
-              <w:lastRenderedPageBreak/>
               <w:t>Allowed other people to discuss the issues</w:t>
             </w:r>
           </w:p>
@@ -3781,6 +3849,7 @@
                 <w:b/>
                 <w:bCs w:val="0"/>
               </w:rPr>
+              <w:lastRenderedPageBreak/>
               <w:t>Lecturer/ Assessor  to complete</w:t>
             </w:r>
           </w:p>
@@ -3948,7 +4017,6 @@
               <w:ind w:left="0"/>
             </w:pPr>
             <w:r>
-              <w:lastRenderedPageBreak/>
               <w:t>Organised and easy to follow</w:t>
             </w:r>
           </w:p>
@@ -4307,8 +4375,8 @@
     </w:tbl>
     <w:p/>
     <w:sectPr>
-      <w:headerReference w:type="default" r:id="rId13"/>
-      <w:footerReference w:type="default" r:id="rId14"/>
+      <w:headerReference w:type="default" r:id="rId14"/>
+      <w:footerReference w:type="default" r:id="rId15"/>
       <w:pgSz w:w="11906" w:h="16838" w:code="9"/>
       <w:pgMar w:top="1418" w:right="1416" w:bottom="992" w:left="851" w:header="709" w:footer="4" w:gutter="0"/>
       <w:cols w:space="720"/>
@@ -6877,6 +6945,7 @@
   <w:style w:type="character" w:default="1" w:styleId="DefaultParagraphFont">
     <w:name w:val="Default Paragraph Font"/>
     <w:uiPriority w:val="1"/>
+    <w:semiHidden/>
     <w:unhideWhenUsed/>
   </w:style>
   <w:style w:type="table" w:default="1" w:styleId="TableNormal">
@@ -8009,10 +8078,6 @@
 </file>
 
 <file path=customXml/item1.xml><?xml version="1.0" encoding="utf-8"?>
-<b:Sources xmlns:b="http://schemas.openxmlformats.org/officeDocument/2006/bibliography" xmlns="http://schemas.openxmlformats.org/officeDocument/2006/bibliography" SelectedStyle="\APA.XSL" StyleName="APA"/>
-</file>
-
-<file path=customXml/item2.xml><?xml version="1.0" encoding="utf-8"?>
 <ct:contentTypeSchema xmlns:ct="http://schemas.microsoft.com/office/2006/metadata/contentType" xmlns:ma="http://schemas.microsoft.com/office/2006/metadata/properties/metaAttributes" ct:_="" ma:_="" ma:contentTypeName="Document" ma:contentTypeID="0x0101002E5E654056D58A47AA1AB158F7447227" ma:contentTypeVersion="13" ma:contentTypeDescription="Create a new document." ma:contentTypeScope="" ma:versionID="6a73135bdeb2a6025ed71a78c35e1493">
   <xsd:schema xmlns:xsd="http://www.w3.org/2001/XMLSchema" xmlns:xs="http://www.w3.org/2001/XMLSchema" xmlns:p="http://schemas.microsoft.com/office/2006/metadata/properties" xmlns:ns2="a5d4b606-e216-4a12-b5e0-256bbcdf3e40" xmlns:ns3="d30896e8-62f2-4107-a799-a577dc6441e1" targetNamespace="http://schemas.microsoft.com/office/2006/metadata/properties" ma:root="true" ma:fieldsID="6d487abba588268ce0728dd40265c972" ns2:_="" ns3:_="">
     <xsd:import namespace="a5d4b606-e216-4a12-b5e0-256bbcdf3e40"/>
@@ -8235,13 +8300,12 @@
 </ct:contentTypeSchema>
 </file>
 
+<file path=customXml/item2.xml><?xml version="1.0" encoding="utf-8"?>
+<b:Sources xmlns:b="http://schemas.openxmlformats.org/officeDocument/2006/bibliography" xmlns="http://schemas.openxmlformats.org/officeDocument/2006/bibliography" SelectedStyle="\APA.XSL" StyleName="APA"/>
+</file>
+
 <file path=customXml/item3.xml><?xml version="1.0" encoding="utf-8"?>
-<?mso-contentType ?>
-<FormTemplates xmlns="http://schemas.microsoft.com/sharepoint/v3/contenttype/forms">
-  <Display>DocumentLibraryForm</Display>
-  <Edit>DocumentLibraryForm</Edit>
-  <New>DocumentLibraryForm</New>
-</FormTemplates>
+<LongProperties xmlns="http://schemas.microsoft.com/office/2006/metadata/longProperties"/>
 </file>
 
 <file path=customXml/item4.xml><?xml version="1.0" encoding="utf-8"?>
@@ -8251,18 +8315,15 @@
 </file>
 
 <file path=customXml/item5.xml><?xml version="1.0" encoding="utf-8"?>
-<LongProperties xmlns="http://schemas.microsoft.com/office/2006/metadata/longProperties"/>
+<?mso-contentType ?>
+<FormTemplates xmlns="http://schemas.microsoft.com/sharepoint/v3/contenttype/forms">
+  <Display>DocumentLibraryForm</Display>
+  <Edit>DocumentLibraryForm</Edit>
+  <New>DocumentLibraryForm</New>
+</FormTemplates>
 </file>
 
 <file path=customXml/itemProps1.xml><?xml version="1.0" encoding="utf-8"?>
-<ds:datastoreItem xmlns:ds="http://schemas.openxmlformats.org/officeDocument/2006/customXml" ds:itemID="{EEB52DCB-7F78-4880-BA72-DC352A30658D}">
-  <ds:schemaRefs>
-    <ds:schemaRef ds:uri="http://schemas.openxmlformats.org/officeDocument/2006/bibliography"/>
-  </ds:schemaRefs>
-</ds:datastoreItem>
-</file>
-
-<file path=customXml/itemProps2.xml><?xml version="1.0" encoding="utf-8"?>
 <ds:datastoreItem xmlns:ds="http://schemas.openxmlformats.org/officeDocument/2006/customXml" ds:itemID="{7DAAFC96-DF7A-409B-8463-3234E42D534F}">
   <ds:schemaRefs>
     <ds:schemaRef ds:uri="http://schemas.microsoft.com/office/2006/metadata/contentType"/>
@@ -8281,10 +8342,18 @@
 </ds:datastoreItem>
 </file>
 
+<file path=customXml/itemProps2.xml><?xml version="1.0" encoding="utf-8"?>
+<ds:datastoreItem xmlns:ds="http://schemas.openxmlformats.org/officeDocument/2006/customXml" ds:itemID="{EEB52DCB-7F78-4880-BA72-DC352A30658D}">
+  <ds:schemaRefs>
+    <ds:schemaRef ds:uri="http://schemas.openxmlformats.org/officeDocument/2006/bibliography"/>
+  </ds:schemaRefs>
+</ds:datastoreItem>
+</file>
+
 <file path=customXml/itemProps3.xml><?xml version="1.0" encoding="utf-8"?>
-<ds:datastoreItem xmlns:ds="http://schemas.openxmlformats.org/officeDocument/2006/customXml" ds:itemID="{96001339-1F25-4BDD-94F9-AA3400008571}">
+<ds:datastoreItem xmlns:ds="http://schemas.openxmlformats.org/officeDocument/2006/customXml" ds:itemID="{ED9C3AC7-65F6-444B-AAD9-BED76FF91658}">
   <ds:schemaRefs>
-    <ds:schemaRef ds:uri="http://schemas.microsoft.com/sharepoint/v3/contenttype/forms"/>
+    <ds:schemaRef ds:uri="http://schemas.microsoft.com/office/2006/metadata/longProperties"/>
   </ds:schemaRefs>
 </ds:datastoreItem>
 </file>
@@ -8299,9 +8368,9 @@
 </file>
 
 <file path=customXml/itemProps5.xml><?xml version="1.0" encoding="utf-8"?>
-<ds:datastoreItem xmlns:ds="http://schemas.openxmlformats.org/officeDocument/2006/customXml" ds:itemID="{ED9C3AC7-65F6-444B-AAD9-BED76FF91658}">
+<ds:datastoreItem xmlns:ds="http://schemas.openxmlformats.org/officeDocument/2006/customXml" ds:itemID="{96001339-1F25-4BDD-94F9-AA3400008571}">
   <ds:schemaRefs>
-    <ds:schemaRef ds:uri="http://schemas.microsoft.com/office/2006/metadata/longProperties"/>
+    <ds:schemaRef ds:uri="http://schemas.microsoft.com/sharepoint/v3/contenttype/forms"/>
   </ds:schemaRefs>
 </ds:datastoreItem>
 </file>
</xml_diff>

<commit_message>
CyberSec: Complete AT2 Cyber Response Report & Policy Drafts
</commit_message>
<xml_diff>
--- a/Semester-2/Cyber-Security/Assessments/AT2/Assessment-2.docx
+++ b/Semester-2/Cyber-Security/Assessments/AT2/Assessment-2.docx
@@ -374,7 +374,13 @@
               <w:pStyle w:val="ListParagraph"/>
             </w:pPr>
             <w:r>
-              <w:t>Cybersecurity has become a critical concern for organizations across all sectors as the digital landscape continues to evolve. With the increasing sophistication of cyber threats,</w:t>
+              <w:t>Cybersecurity has become a critical concern for organi</w:t>
+            </w:r>
+            <w:r>
+              <w:t>s</w:t>
+            </w:r>
+            <w:r>
+              <w:t>ations across all sectors as the digital landscape continues to evolve. With the increasing sophistication of cyber threats,</w:t>
             </w:r>
             <w:r>
               <w:t xml:space="preserve"> and the increase of employees working from home,</w:t>
@@ -1757,122 +1763,217 @@
           <w:p>
             <w:pPr>
               <w:pStyle w:val="ListParagraph"/>
-              <w:ind w:left="0"/>
-            </w:pPr>
-            <w:r>
-              <w:t>Multi-factor authentication, training</w:t>
-            </w:r>
-            <w:r>
-              <w:br/>
-            </w:r>
+              <w:numPr>
+                <w:ilvl w:val="0"/>
+                <w:numId w:val="16"/>
+              </w:numPr>
+            </w:pPr>
+            <w:r>
+              <w:t>Multi-factor authentication</w:t>
+            </w:r>
+          </w:p>
+          <w:p>
+            <w:pPr>
+              <w:pStyle w:val="ListParagraph"/>
+              <w:numPr>
+                <w:ilvl w:val="0"/>
+                <w:numId w:val="16"/>
+              </w:numPr>
+            </w:pPr>
+            <w:r>
+              <w:t>T</w:t>
+            </w:r>
+            <w:r>
+              <w:t>raining</w:t>
+            </w:r>
+          </w:p>
+          <w:p>
+            <w:pPr>
+              <w:pStyle w:val="ListParagraph"/>
+              <w:numPr>
+                <w:ilvl w:val="0"/>
+                <w:numId w:val="16"/>
+              </w:numPr>
+            </w:pPr>
+            <w:r>
+              <w:t>Physical Passkeys</w:t>
+            </w:r>
+            <w:r>
+              <w:t xml:space="preserve"> (</w:t>
+            </w:r>
+            <w:r>
+              <w:t>FIDO2</w:t>
+            </w:r>
+            <w:r>
+              <w:t>)</w:t>
+            </w:r>
+          </w:p>
+          <w:p>
+            <w:pPr>
+              <w:pStyle w:val="ListParagraph"/>
+              <w:numPr>
+                <w:ilvl w:val="0"/>
+                <w:numId w:val="16"/>
+              </w:numPr>
+            </w:pPr>
+            <w:r>
+              <w:t>Password Managers</w:t>
+            </w:r>
+          </w:p>
+          <w:p>
+            <w:pPr>
+              <w:pStyle w:val="ListParagraph"/>
+              <w:numPr>
+                <w:ilvl w:val="0"/>
+                <w:numId w:val="16"/>
+              </w:numPr>
+            </w:pPr>
+            <w:r>
+              <w:t>Regular Password Resets</w:t>
+            </w:r>
+          </w:p>
+          <w:p>
+            <w:pPr>
+              <w:ind w:left="360"/>
+            </w:pPr>
+          </w:p>
+        </w:tc>
+      </w:tr>
+      <w:tr>
+        <w:tc>
+          <w:tcPr>
+            <w:tcW w:w="2365" w:type="dxa"/>
+          </w:tcPr>
+          <w:p>
+            <w:pPr>
+              <w:pStyle w:val="ListParagraph"/>
+              <w:ind w:left="0"/>
+              <w:rPr>
+                <w:b/>
+                <w:bCs w:val="0"/>
+              </w:rPr>
+            </w:pPr>
+            <w:r>
+              <w:rPr>
+                <w:b/>
+                <w:bCs w:val="0"/>
+              </w:rPr>
+              <w:t>Relevant personnel</w:t>
+            </w:r>
+          </w:p>
+        </w:tc>
+        <w:tc>
+          <w:tcPr>
+            <w:tcW w:w="6770" w:type="dxa"/>
+          </w:tcPr>
+          <w:p>
+            <w:pPr>
+              <w:pStyle w:val="ListParagraph"/>
+              <w:ind w:left="0"/>
+            </w:pPr>
+            <w:r>
+              <w:t>This policy applies to a</w:t>
+            </w:r>
+            <w:r>
+              <w:t xml:space="preserve">ll Triad Security </w:t>
+            </w:r>
+            <w:r>
+              <w:t>e</w:t>
+            </w:r>
+            <w:r>
+              <w:t>mployees</w:t>
+            </w:r>
+            <w:r>
+              <w:t xml:space="preserve"> and </w:t>
+            </w:r>
+            <w:r>
+              <w:t>c</w:t>
+            </w:r>
+            <w:r>
+              <w:t>ontractors.</w:t>
+            </w:r>
+          </w:p>
+        </w:tc>
+      </w:tr>
+      <w:tr>
+        <w:tc>
+          <w:tcPr>
+            <w:tcW w:w="2365" w:type="dxa"/>
+          </w:tcPr>
+          <w:p>
+            <w:pPr>
+              <w:pStyle w:val="ListParagraph"/>
+              <w:ind w:left="0"/>
+              <w:rPr>
+                <w:b/>
+                <w:bCs w:val="0"/>
+              </w:rPr>
+            </w:pPr>
+            <w:r>
+              <w:rPr>
+                <w:b/>
+                <w:bCs w:val="0"/>
+              </w:rPr>
+              <w:t>Relevant legislation</w:t>
+            </w:r>
+          </w:p>
+        </w:tc>
+        <w:tc>
+          <w:tcPr>
+            <w:tcW w:w="6770" w:type="dxa"/>
+          </w:tcPr>
+          <w:p>
+            <w:pPr>
+              <w:pStyle w:val="ListParagraph"/>
+              <w:numPr>
+                <w:ilvl w:val="0"/>
+                <w:numId w:val="16"/>
+              </w:numPr>
+            </w:pPr>
             <w:hyperlink r:id="rId13" w:history="1">
               <w:r>
                 <w:rPr>
                   <w:rStyle w:val="Hyperlink"/>
                 </w:rPr>
-                <w:t>https://learn.microsoft.com/en-us/entra/identity/authentication/how-to-enable-passkey-fido2</w:t>
+                <w:t>Australian Privacy Act (1988)</w:t>
               </w:r>
             </w:hyperlink>
-            <w:r>
-              <w:t xml:space="preserve"> </w:t>
-            </w:r>
-            <w:r>
-              <w:t>Passkey (</w:t>
-            </w:r>
-            <w:r>
-              <w:t>FIDO2</w:t>
-            </w:r>
-            <w:r>
-              <w:t>)</w:t>
-            </w:r>
-            <w:r>
-              <w:t>,</w:t>
-            </w:r>
-          </w:p>
-          <w:p>
-            <w:pPr>
-              <w:pStyle w:val="ListParagraph"/>
-              <w:ind w:left="0"/>
-            </w:pPr>
-            <w:r>
-              <w:t>Password Managers</w:t>
-            </w:r>
-          </w:p>
-        </w:tc>
-      </w:tr>
-      <w:tr>
-        <w:tc>
-          <w:tcPr>
-            <w:tcW w:w="2365" w:type="dxa"/>
-          </w:tcPr>
-          <w:p>
-            <w:pPr>
-              <w:pStyle w:val="ListParagraph"/>
-              <w:ind w:left="0"/>
-              <w:rPr>
-                <w:b/>
-                <w:bCs w:val="0"/>
-              </w:rPr>
-            </w:pPr>
-            <w:r>
-              <w:rPr>
-                <w:b/>
-                <w:bCs w:val="0"/>
-              </w:rPr>
-              <w:t>Relevant personnel</w:t>
-            </w:r>
-          </w:p>
-        </w:tc>
-        <w:tc>
-          <w:tcPr>
-            <w:tcW w:w="6770" w:type="dxa"/>
-          </w:tcPr>
-          <w:p>
-            <w:pPr>
-              <w:pStyle w:val="ListParagraph"/>
-              <w:ind w:left="0"/>
-            </w:pPr>
-            <w:r>
-              <w:t xml:space="preserve">All Triad Security </w:t>
-            </w:r>
-            <w:r>
-              <w:t>Employees</w:t>
-            </w:r>
-          </w:p>
-        </w:tc>
-      </w:tr>
-      <w:tr>
-        <w:tc>
-          <w:tcPr>
-            <w:tcW w:w="2365" w:type="dxa"/>
-          </w:tcPr>
-          <w:p>
-            <w:pPr>
-              <w:pStyle w:val="ListParagraph"/>
-              <w:ind w:left="0"/>
-              <w:rPr>
-                <w:b/>
-                <w:bCs w:val="0"/>
-              </w:rPr>
-            </w:pPr>
-            <w:r>
-              <w:rPr>
-                <w:b/>
-                <w:bCs w:val="0"/>
-              </w:rPr>
-              <w:t>Relevant legislation</w:t>
-            </w:r>
-          </w:p>
-        </w:tc>
-        <w:tc>
-          <w:tcPr>
-            <w:tcW w:w="6770" w:type="dxa"/>
-          </w:tcPr>
-          <w:p>
-            <w:pPr>
-              <w:pStyle w:val="ListParagraph"/>
-              <w:ind w:left="0"/>
-            </w:pPr>
+          </w:p>
+          <w:p>
+            <w:pPr>
+              <w:pStyle w:val="ListParagraph"/>
+              <w:numPr>
+                <w:ilvl w:val="1"/>
+                <w:numId w:val="16"/>
+              </w:numPr>
+              <w:ind w:left="1025"/>
+            </w:pPr>
+            <w:r>
+              <w:t>Included under this act is the Notifiable Data Breaches scheme. Any organisation or agency covered by the Privacy Act must notify individuals and the Office of the Australian Information Commissioner</w:t>
+            </w:r>
+            <w:r>
+              <w:t xml:space="preserve"> when a data breach is likely to result in serious harm to an individual whose personal information is involved</w:t>
+            </w:r>
+            <w:r>
+              <w:t xml:space="preserve">. </w:t>
+            </w:r>
+            <w:r>
+              <w:t xml:space="preserve">Therefore, </w:t>
+            </w:r>
+            <w:r>
+              <w:t xml:space="preserve">it’s crucial that </w:t>
+            </w:r>
+            <w:r>
+              <w:t xml:space="preserve">we implement the resources to prevent any breach of passwords that could result in </w:t>
+            </w:r>
+            <w:proofErr w:type="spellStart"/>
+            <w:r>
+              <w:t>compromisation</w:t>
+            </w:r>
+            <w:proofErr w:type="spellEnd"/>
+            <w:r>
+              <w:t xml:space="preserve"> of personal information. </w:t>
+            </w:r>
           </w:p>
         </w:tc>
       </w:tr>
@@ -1906,38 +2007,788 @@
             <w:pPr>
               <w:pStyle w:val="ListParagraph"/>
               <w:ind w:left="0"/>
-              <w:rPr>
-                <w:b/>
-                <w:bCs w:val="0"/>
-              </w:rPr>
-            </w:pPr>
-          </w:p>
-          <w:p>
-            <w:pPr>
-              <w:pStyle w:val="ListParagraph"/>
-              <w:ind w:left="0"/>
-              <w:rPr>
-                <w:b/>
-                <w:bCs w:val="0"/>
-              </w:rPr>
-            </w:pPr>
-            <w:r>
-              <w:rPr>
-                <w:b/>
-                <w:bCs w:val="0"/>
-              </w:rPr>
+            </w:pPr>
+            <w:r>
+              <w:t>The purpose of this policy is to strengthen the protection of systems at Triad Cybersecurity by establishing a policy that governs how employees create, store and sign into company computer systems.</w:t>
+            </w:r>
+            <w:r>
+              <w:t xml:space="preserve"> </w:t>
+            </w:r>
+          </w:p>
+          <w:p>
+            <w:pPr>
+              <w:pStyle w:val="ListParagraph"/>
+              <w:ind w:left="0"/>
+            </w:pPr>
+          </w:p>
+          <w:p>
+            <w:pPr>
+              <w:pStyle w:val="ListParagraph"/>
+              <w:ind w:left="0"/>
+            </w:pPr>
+            <w:r>
+              <w:t>It is required for all Triad employees and contactors to adhere by the following requirements outline in this polic</w:t>
+            </w:r>
+            <w:r>
+              <w:t xml:space="preserve">y when connecting to organisational </w:t>
+            </w:r>
+            <w:r>
+              <w:t xml:space="preserve">devices and </w:t>
+            </w:r>
+            <w:r>
+              <w:t>network infrastructure</w:t>
+            </w:r>
+            <w:r>
+              <w:t>:</w:t>
+            </w:r>
+          </w:p>
+          <w:p>
+            <w:pPr>
+              <w:pStyle w:val="ListParagraph"/>
+              <w:ind w:left="0"/>
+            </w:pPr>
+          </w:p>
+          <w:p>
+            <w:pPr>
+              <w:pStyle w:val="ListParagraph"/>
+              <w:ind w:left="0"/>
+            </w:pPr>
+          </w:p>
+          <w:p>
+            <w:pPr>
+              <w:pStyle w:val="ListParagraph"/>
+              <w:ind w:left="0"/>
+            </w:pPr>
+            <w:r>
+              <w:lastRenderedPageBreak/>
+              <w:t xml:space="preserve">Compliance is essential </w:t>
+            </w:r>
+            <w:r>
+              <w:t xml:space="preserve">to ensure that we maintain a strong and consistent </w:t>
+            </w:r>
+            <w:r>
+              <w:t>standard that is governed by the Australian Privacy Act 1988.</w:t>
+            </w:r>
+            <w:r>
+              <w:br/>
+            </w:r>
+            <w:r>
+              <w:br/>
+              <w:t xml:space="preserve">The following </w:t>
+            </w:r>
+          </w:p>
+          <w:p>
+            <w:pPr>
+              <w:pStyle w:val="ListParagraph"/>
+              <w:ind w:left="0"/>
+            </w:pPr>
+          </w:p>
+          <w:p>
+            <w:pPr>
+              <w:pStyle w:val="ListParagraph"/>
+              <w:numPr>
+                <w:ilvl w:val="0"/>
+                <w:numId w:val="16"/>
+              </w:numPr>
+            </w:pPr>
+            <w:r>
+              <w:rPr>
+                <w:b/>
+                <w:bCs w:val="0"/>
+                <w:u w:val="single"/>
+              </w:rPr>
+              <w:t>Multi-</w:t>
+            </w:r>
+            <w:r>
+              <w:rPr>
+                <w:b/>
+                <w:bCs w:val="0"/>
+                <w:u w:val="single"/>
+              </w:rPr>
+              <w:t>F</w:t>
+            </w:r>
+            <w:r>
+              <w:rPr>
+                <w:b/>
+                <w:bCs w:val="0"/>
+                <w:u w:val="single"/>
+              </w:rPr>
+              <w:t xml:space="preserve">actor </w:t>
+            </w:r>
+            <w:r>
+              <w:rPr>
+                <w:b/>
+                <w:bCs w:val="0"/>
+                <w:u w:val="single"/>
+              </w:rPr>
+              <w:t>Au</w:t>
+            </w:r>
+            <w:r>
+              <w:rPr>
+                <w:b/>
+                <w:bCs w:val="0"/>
+                <w:u w:val="single"/>
+              </w:rPr>
+              <w:t>thentication</w:t>
+            </w:r>
+            <w:r>
+              <w:rPr>
+                <w:b/>
+                <w:bCs w:val="0"/>
+                <w:u w:val="single"/>
+              </w:rPr>
+              <w:t xml:space="preserve"> (MFA)</w:t>
+            </w:r>
+            <w:r>
+              <w:t xml:space="preserve"> </w:t>
+            </w:r>
+          </w:p>
+          <w:p>
+            <w:pPr>
+              <w:pStyle w:val="ListParagraph"/>
+              <w:numPr>
+                <w:ilvl w:val="1"/>
+                <w:numId w:val="16"/>
+              </w:numPr>
+            </w:pPr>
+            <w:r>
+              <w:rPr>
+                <w:b/>
+                <w:bCs w:val="0"/>
+                <w:i/>
+                <w:iCs/>
+                <w:u w:val="single"/>
+              </w:rPr>
+              <w:t>Authenticators</w:t>
+            </w:r>
+            <w:r>
+              <w:rPr>
+                <w:b/>
+                <w:bCs w:val="0"/>
+                <w:i/>
+                <w:iCs/>
+              </w:rPr>
+              <w:t xml:space="preserve">: </w:t>
+            </w:r>
+            <w:r>
+              <w:rPr>
+                <w:i/>
+                <w:iCs/>
+              </w:rPr>
+              <w:t>Users are</w:t>
+            </w:r>
+            <w:r>
+              <w:t xml:space="preserve"> </w:t>
+            </w:r>
+            <w:r>
+              <w:rPr>
+                <w:i/>
+                <w:iCs/>
+              </w:rPr>
+              <w:t>to</w:t>
+            </w:r>
+            <w:r>
+              <w:t xml:space="preserve"> </w:t>
+            </w:r>
+            <w:r>
+              <w:rPr>
+                <w:i/>
+                <w:iCs/>
+              </w:rPr>
+              <w:t>initiate MFA using a reputable Sign-In Authenticator Application</w:t>
+            </w:r>
+            <w:r>
+              <w:rPr>
+                <w:i/>
+                <w:iCs/>
+              </w:rPr>
+              <w:t>;</w:t>
+            </w:r>
+            <w:r>
+              <w:t xml:space="preserve"> </w:t>
+            </w:r>
+            <w:r>
+              <w:rPr>
+                <w:i/>
+                <w:iCs/>
+              </w:rPr>
+              <w:t xml:space="preserve">(i.e., Microsoft Authentication, Authy, etc…) </w:t>
+            </w:r>
+            <w:r>
+              <w:rPr>
+                <w:i/>
+                <w:iCs/>
+              </w:rPr>
+              <w:t xml:space="preserve"> prior to connecting to the network</w:t>
+            </w:r>
+            <w:r>
+              <w:rPr>
+                <w:i/>
+                <w:iCs/>
+              </w:rPr>
+              <w:t xml:space="preserve">. </w:t>
+            </w:r>
+          </w:p>
+          <w:p>
+            <w:pPr>
+              <w:pStyle w:val="ListParagraph"/>
+              <w:numPr>
+                <w:ilvl w:val="1"/>
+                <w:numId w:val="16"/>
+              </w:numPr>
+            </w:pPr>
+            <w:r>
+              <w:rPr>
+                <w:b/>
+                <w:bCs w:val="0"/>
+                <w:i/>
+                <w:iCs/>
+                <w:u w:val="single"/>
+              </w:rPr>
+              <w:t>Physical Passkeys (FIDO2)</w:t>
+            </w:r>
+            <w:r>
+              <w:rPr>
+                <w:i/>
+                <w:iCs/>
+              </w:rPr>
+              <w:t>:</w:t>
+            </w:r>
+            <w:r>
+              <w:rPr>
+                <w:i/>
+                <w:iCs/>
+              </w:rPr>
+              <w:t xml:space="preserve"> An alternative to using an Authenticator Application, is to issue employees (on-request) can be issued with physical passkeys (Card/USB), which acts as Two-Factor Authentication.</w:t>
+            </w:r>
+          </w:p>
+          <w:p>
+            <w:pPr>
+              <w:pStyle w:val="ListParagraph"/>
+              <w:ind w:left="1080"/>
+            </w:pPr>
+            <w:r>
+              <w:rPr>
+                <w:i/>
+                <w:iCs/>
+              </w:rPr>
+              <w:t xml:space="preserve">By implementing a strict sign-in policy, we </w:t>
+            </w:r>
+            <w:r>
+              <w:rPr>
+                <w:i/>
+                <w:iCs/>
+              </w:rPr>
+              <w:t xml:space="preserve">will </w:t>
+            </w:r>
+            <w:r>
+              <w:rPr>
+                <w:i/>
+                <w:iCs/>
+              </w:rPr>
+              <w:t>ensure that only users with the correct authorisation can connect to our infrastructure.</w:t>
+            </w:r>
+          </w:p>
+          <w:p>
+            <w:pPr>
+              <w:pStyle w:val="ListParagraph"/>
+            </w:pPr>
+          </w:p>
+          <w:p>
+            <w:pPr>
+              <w:pStyle w:val="ListParagraph"/>
+              <w:numPr>
+                <w:ilvl w:val="0"/>
+                <w:numId w:val="16"/>
+              </w:numPr>
+            </w:pPr>
+            <w:r>
+              <w:rPr>
+                <w:b/>
+                <w:bCs w:val="0"/>
+                <w:u w:val="single"/>
+              </w:rPr>
+              <w:t>Staff Training</w:t>
+            </w:r>
+          </w:p>
+          <w:p>
+            <w:pPr>
+              <w:pStyle w:val="ListParagraph"/>
+              <w:numPr>
+                <w:ilvl w:val="1"/>
+                <w:numId w:val="16"/>
+              </w:numPr>
+            </w:pPr>
+            <w:r>
+              <w:rPr>
+                <w:i/>
+                <w:iCs/>
+              </w:rPr>
+              <w:t>All current and future staff are required to complete a short course that trains them to identify the importance of implementing strong password</w:t>
+            </w:r>
+            <w:r>
+              <w:rPr>
+                <w:i/>
+                <w:iCs/>
+              </w:rPr>
+              <w:t>s,</w:t>
+            </w:r>
+            <w:r>
+              <w:rPr>
+                <w:i/>
+                <w:iCs/>
+              </w:rPr>
+              <w:t xml:space="preserve"> common passphrases </w:t>
+            </w:r>
+            <w:r>
+              <w:rPr>
+                <w:i/>
+                <w:iCs/>
+              </w:rPr>
+              <w:t>and</w:t>
+            </w:r>
+            <w:r>
+              <w:rPr>
+                <w:i/>
+                <w:iCs/>
+              </w:rPr>
+              <w:t xml:space="preserve"> </w:t>
+            </w:r>
+            <w:r>
+              <w:rPr>
+                <w:i/>
+                <w:iCs/>
+              </w:rPr>
+              <w:t>how to improve their password security.</w:t>
+            </w:r>
+          </w:p>
+          <w:p>
+            <w:pPr>
+              <w:pStyle w:val="ListParagraph"/>
+            </w:pPr>
+          </w:p>
+          <w:p>
+            <w:pPr>
+              <w:pStyle w:val="ListParagraph"/>
+              <w:numPr>
+                <w:ilvl w:val="0"/>
+                <w:numId w:val="16"/>
+              </w:numPr>
+              <w:rPr>
+                <w:b/>
+                <w:bCs w:val="0"/>
+                <w:u w:val="single"/>
+              </w:rPr>
+            </w:pPr>
+            <w:r>
+              <w:rPr>
+                <w:b/>
+                <w:bCs w:val="0"/>
+                <w:u w:val="single"/>
+              </w:rPr>
+              <w:t>Password Managers</w:t>
+            </w:r>
+          </w:p>
+          <w:p>
+            <w:pPr>
+              <w:pStyle w:val="ListParagraph"/>
+              <w:numPr>
+                <w:ilvl w:val="1"/>
+                <w:numId w:val="16"/>
+              </w:numPr>
+              <w:rPr>
+                <w:b/>
+                <w:bCs w:val="0"/>
+                <w:i/>
+                <w:iCs/>
+                <w:u w:val="single"/>
+              </w:rPr>
+            </w:pPr>
+            <w:r>
+              <w:rPr>
+                <w:bCs w:val="0"/>
+                <w:i/>
+                <w:iCs/>
+              </w:rPr>
+              <w:t xml:space="preserve">We encourage the use of </w:t>
+            </w:r>
+            <w:r>
+              <w:rPr>
+                <w:bCs w:val="0"/>
+                <w:i/>
+                <w:iCs/>
+              </w:rPr>
+              <w:t xml:space="preserve">Password Managers to securely store an individual Triad employee or contractor’s </w:t>
+            </w:r>
+            <w:proofErr w:type="gramStart"/>
+            <w:r>
+              <w:rPr>
+                <w:bCs w:val="0"/>
+                <w:i/>
+                <w:iCs/>
+              </w:rPr>
+              <w:t>unique passwords</w:t>
+            </w:r>
+            <w:proofErr w:type="gramEnd"/>
+            <w:r>
+              <w:rPr>
+                <w:bCs w:val="0"/>
+                <w:i/>
+                <w:iCs/>
+              </w:rPr>
+              <w:t xml:space="preserve"> behind an encrypted singular password. It is common practice for Password Managers to automatically generate pseudo-random passwords without the need of the users from remembering them. </w:t>
+            </w:r>
+            <w:r>
+              <w:rPr>
+                <w:bCs w:val="0"/>
+                <w:i/>
+                <w:iCs/>
+              </w:rPr>
+              <w:t>However, it’s understood</w:t>
+            </w:r>
+            <w:r>
+              <w:rPr>
+                <w:bCs w:val="0"/>
+                <w:i/>
+                <w:iCs/>
+              </w:rPr>
+              <w:t xml:space="preserve"> that </w:t>
+            </w:r>
+            <w:r>
+              <w:rPr>
+                <w:bCs w:val="0"/>
+                <w:i/>
+                <w:iCs/>
+              </w:rPr>
+              <w:t>there’s a possibility that Password Managers tend to store passwords locally, therefore we only recommend this for software and websites that require onsite access.</w:t>
+            </w:r>
+          </w:p>
+          <w:p>
+            <w:pPr>
+              <w:pStyle w:val="ListParagraph"/>
+            </w:pPr>
+          </w:p>
+          <w:p>
+            <w:pPr>
+              <w:pStyle w:val="ListParagraph"/>
+              <w:numPr>
+                <w:ilvl w:val="0"/>
+                <w:numId w:val="16"/>
+              </w:numPr>
+              <w:jc w:val="both"/>
+              <w:rPr>
+                <w:b/>
+                <w:bCs w:val="0"/>
+                <w:u w:val="single"/>
+              </w:rPr>
+            </w:pPr>
+            <w:r>
+              <w:rPr>
+                <w:b/>
+                <w:bCs w:val="0"/>
+                <w:u w:val="single"/>
+              </w:rPr>
+              <w:t>Regular Password Resets</w:t>
+            </w:r>
+            <w:r>
+              <w:rPr>
+                <w:b/>
+                <w:bCs w:val="0"/>
+              </w:rPr>
+              <w:t xml:space="preserve"> </w:t>
+            </w:r>
+          </w:p>
+          <w:p>
+            <w:pPr>
+              <w:pStyle w:val="ListParagraph"/>
+              <w:numPr>
+                <w:ilvl w:val="1"/>
+                <w:numId w:val="16"/>
+              </w:numPr>
+              <w:jc w:val="both"/>
+              <w:rPr>
+                <w:bCs w:val="0"/>
+                <w:i/>
+                <w:iCs/>
+              </w:rPr>
+            </w:pPr>
+            <w:r>
+              <w:rPr>
+                <w:bCs w:val="0"/>
+                <w:i/>
+                <w:iCs/>
+              </w:rPr>
+              <w:t>Passwords requirements:</w:t>
+            </w:r>
+          </w:p>
+          <w:p>
+            <w:pPr>
+              <w:pStyle w:val="ListParagraph"/>
+              <w:numPr>
+                <w:ilvl w:val="2"/>
+                <w:numId w:val="16"/>
+              </w:numPr>
+              <w:jc w:val="both"/>
+              <w:rPr>
+                <w:bCs w:val="0"/>
+                <w:i/>
+                <w:iCs/>
+              </w:rPr>
+            </w:pPr>
+            <w:r>
+              <w:rPr>
+                <w:bCs w:val="0"/>
+                <w:i/>
+                <w:iCs/>
+              </w:rPr>
+              <w:t xml:space="preserve">A minimum of </w:t>
+            </w:r>
+            <w:r>
+              <w:rPr>
+                <w:bCs w:val="0"/>
+                <w:i/>
+                <w:iCs/>
+              </w:rPr>
+              <w:t>1</w:t>
+            </w:r>
+            <w:r>
+              <w:rPr>
+                <w:bCs w:val="0"/>
+                <w:i/>
+                <w:iCs/>
+              </w:rPr>
+              <w:t xml:space="preserve"> alphabetical or numerical character</w:t>
+            </w:r>
+          </w:p>
+          <w:p>
+            <w:pPr>
+              <w:pStyle w:val="ListParagraph"/>
+              <w:numPr>
+                <w:ilvl w:val="2"/>
+                <w:numId w:val="16"/>
+              </w:numPr>
+              <w:jc w:val="both"/>
+              <w:rPr>
+                <w:bCs w:val="0"/>
+                <w:i/>
+                <w:iCs/>
+              </w:rPr>
+            </w:pPr>
+            <w:r>
+              <w:rPr>
+                <w:bCs w:val="0"/>
+                <w:i/>
+                <w:iCs/>
+              </w:rPr>
+              <w:t xml:space="preserve">A minimum of </w:t>
+            </w:r>
+            <w:r>
+              <w:rPr>
+                <w:bCs w:val="0"/>
+                <w:i/>
+                <w:iCs/>
+              </w:rPr>
+              <w:t>1</w:t>
+            </w:r>
+            <w:r>
+              <w:rPr>
+                <w:bCs w:val="0"/>
+                <w:i/>
+                <w:iCs/>
+              </w:rPr>
+              <w:t xml:space="preserve"> special character</w:t>
+            </w:r>
+          </w:p>
+          <w:p>
+            <w:pPr>
+              <w:pStyle w:val="ListParagraph"/>
+              <w:numPr>
+                <w:ilvl w:val="2"/>
+                <w:numId w:val="16"/>
+              </w:numPr>
+              <w:spacing w:after="0"/>
+              <w:jc w:val="both"/>
+              <w:rPr>
+                <w:bCs w:val="0"/>
+                <w:i/>
+                <w:iCs/>
+              </w:rPr>
+            </w:pPr>
+            <w:r>
+              <w:rPr>
+                <w:bCs w:val="0"/>
+                <w:i/>
+                <w:iCs/>
+              </w:rPr>
+              <w:t xml:space="preserve">A minimum of </w:t>
+            </w:r>
+            <w:r>
+              <w:rPr>
+                <w:bCs w:val="0"/>
+                <w:i/>
+                <w:iCs/>
+              </w:rPr>
+              <w:t>14</w:t>
+            </w:r>
+            <w:r>
+              <w:rPr>
+                <w:bCs w:val="0"/>
+                <w:i/>
+                <w:iCs/>
+              </w:rPr>
+              <w:t xml:space="preserve"> characters in length</w:t>
+            </w:r>
+          </w:p>
+          <w:p>
+            <w:pPr>
+              <w:pStyle w:val="ListParagraph"/>
+              <w:numPr>
+                <w:ilvl w:val="2"/>
+                <w:numId w:val="16"/>
+              </w:numPr>
+              <w:spacing w:after="0"/>
+              <w:jc w:val="both"/>
+              <w:rPr>
+                <w:bCs w:val="0"/>
+                <w:i/>
+                <w:iCs/>
+              </w:rPr>
+            </w:pPr>
+            <w:r>
+              <w:rPr>
+                <w:bCs w:val="0"/>
+                <w:i/>
+                <w:iCs/>
+              </w:rPr>
+              <w:t>The password</w:t>
+            </w:r>
+            <w:r>
+              <w:rPr>
+                <w:bCs w:val="0"/>
+                <w:i/>
+                <w:iCs/>
+              </w:rPr>
+              <w:t>/passphrases</w:t>
+            </w:r>
+            <w:r>
+              <w:rPr>
+                <w:bCs w:val="0"/>
+                <w:i/>
+                <w:iCs/>
+              </w:rPr>
+              <w:t xml:space="preserve"> must </w:t>
+            </w:r>
+            <w:r>
+              <w:rPr>
+                <w:bCs w:val="0"/>
+                <w:i/>
+                <w:iCs/>
+              </w:rPr>
+              <w:t>be unique</w:t>
+            </w:r>
+          </w:p>
+          <w:p>
+            <w:pPr>
+              <w:ind w:left="1407"/>
+              <w:jc w:val="both"/>
+              <w:rPr>
+                <w:rFonts w:ascii="Calibri" w:eastAsia="Calibri" w:hAnsi="Calibri" w:cs="Times New Roman"/>
+                <w:bCs w:val="0"/>
+                <w:i/>
+                <w:iCs/>
+                <w:szCs w:val="22"/>
+              </w:rPr>
+            </w:pPr>
+            <w:r>
+              <w:rPr>
+                <w:rFonts w:ascii="Calibri" w:eastAsia="Calibri" w:hAnsi="Calibri" w:cs="Times New Roman"/>
+                <w:bCs w:val="0"/>
+                <w:i/>
+                <w:iCs/>
+                <w:szCs w:val="22"/>
+              </w:rPr>
+              <w:t xml:space="preserve">Users of Triad infrastructure will be prompted to reset their password on a XX basis. </w:t>
+            </w:r>
+          </w:p>
+          <w:p>
+            <w:pPr>
+              <w:ind w:left="1407"/>
+              <w:jc w:val="both"/>
+              <w:rPr>
+                <w:b/>
+                <w:bCs w:val="0"/>
+                <w:i/>
+                <w:iCs/>
+              </w:rPr>
+            </w:pPr>
+            <w:r>
+              <w:rPr>
+                <w:rFonts w:ascii="Calibri" w:eastAsia="Calibri" w:hAnsi="Calibri" w:cs="Times New Roman"/>
+                <w:bCs w:val="0"/>
+                <w:i/>
+                <w:iCs/>
+                <w:szCs w:val="22"/>
+              </w:rPr>
+              <w:t xml:space="preserve">This will protect against common </w:t>
+            </w:r>
+            <w:proofErr w:type="spellStart"/>
+            <w:r>
+              <w:rPr>
+                <w:rFonts w:ascii="Calibri" w:eastAsia="Calibri" w:hAnsi="Calibri" w:cs="Times New Roman"/>
+                <w:bCs w:val="0"/>
+                <w:i/>
+                <w:iCs/>
+                <w:szCs w:val="22"/>
+              </w:rPr>
+              <w:t>cyber attacks</w:t>
+            </w:r>
+            <w:proofErr w:type="spellEnd"/>
+            <w:r>
+              <w:rPr>
+                <w:rFonts w:ascii="Calibri" w:eastAsia="Calibri" w:hAnsi="Calibri" w:cs="Times New Roman"/>
+                <w:bCs w:val="0"/>
+                <w:i/>
+                <w:iCs/>
+                <w:szCs w:val="22"/>
+              </w:rPr>
+              <w:t xml:space="preserve"> such as brute force, dictionary and rainbow table attacks.</w:t>
+            </w:r>
+          </w:p>
+          <w:p>
+            <w:pPr>
+              <w:pStyle w:val="ListParagraph"/>
+              <w:ind w:left="0"/>
+              <w:rPr>
+                <w:b/>
+                <w:bCs w:val="0"/>
+              </w:rPr>
+            </w:pPr>
+          </w:p>
+          <w:p>
+            <w:pPr>
+              <w:pStyle w:val="ListParagraph"/>
+              <w:ind w:left="0"/>
+              <w:rPr>
+                <w:b/>
+                <w:bCs w:val="0"/>
+              </w:rPr>
+            </w:pPr>
+            <w:r>
+              <w:rPr>
+                <w:b/>
+                <w:bCs w:val="0"/>
+              </w:rPr>
+              <w:lastRenderedPageBreak/>
               <w:t>(</w:t>
             </w:r>
-            <w:proofErr w:type="spellStart"/>
             <w:proofErr w:type="gramStart"/>
             <w:r>
               <w:rPr>
                 <w:b/>
                 <w:bCs w:val="0"/>
               </w:rPr>
-              <w:t>standaardise</w:t>
-            </w:r>
-            <w:proofErr w:type="spellEnd"/>
+              <w:t>standardise</w:t>
+            </w:r>
             <w:proofErr w:type="gramEnd"/>
             <w:r>
               <w:rPr>
@@ -2020,6 +2871,15 @@
               <w:pStyle w:val="ListParagraph"/>
               <w:ind w:left="0"/>
             </w:pPr>
+            <w:r>
+              <w:t>The purpose of this Data Protection Policy is to ensure that Triad Security adheres to legal obligations and best practices in handling personal and business data. This policy aims to safeguard sensitive information from unauthori</w:t>
+            </w:r>
+            <w:r>
+              <w:t>s</w:t>
+            </w:r>
+            <w:r>
+              <w:t>ed access, loss, or compromise.</w:t>
+            </w:r>
           </w:p>
         </w:tc>
       </w:tr>
@@ -2045,8 +2905,62 @@
           <w:p>
             <w:pPr>
               <w:pStyle w:val="ListParagraph"/>
-              <w:ind w:left="0"/>
-            </w:pPr>
+              <w:numPr>
+                <w:ilvl w:val="0"/>
+                <w:numId w:val="21"/>
+              </w:numPr>
+            </w:pPr>
+            <w:r>
+              <w:t>Encrypted storage for sensitive data.</w:t>
+            </w:r>
+          </w:p>
+          <w:p>
+            <w:pPr>
+              <w:pStyle w:val="ListParagraph"/>
+              <w:numPr>
+                <w:ilvl w:val="0"/>
+                <w:numId w:val="21"/>
+              </w:numPr>
+            </w:pPr>
+            <w:r>
+              <w:t>Secure cloud configurations.</w:t>
+            </w:r>
+          </w:p>
+          <w:p>
+            <w:pPr>
+              <w:pStyle w:val="ListParagraph"/>
+              <w:numPr>
+                <w:ilvl w:val="0"/>
+                <w:numId w:val="21"/>
+              </w:numPr>
+            </w:pPr>
+            <w:r>
+              <w:t>Data access controls (role-based).</w:t>
+            </w:r>
+          </w:p>
+          <w:p>
+            <w:pPr>
+              <w:pStyle w:val="ListParagraph"/>
+              <w:numPr>
+                <w:ilvl w:val="0"/>
+                <w:numId w:val="21"/>
+              </w:numPr>
+            </w:pPr>
+            <w:r>
+              <w:t>Backup and recovery systems.</w:t>
+            </w:r>
+          </w:p>
+          <w:p>
+            <w:pPr>
+              <w:pStyle w:val="ListParagraph"/>
+              <w:numPr>
+                <w:ilvl w:val="0"/>
+                <w:numId w:val="21"/>
+              </w:numPr>
+            </w:pPr>
+            <w:r>
+              <w:t>Secure disposal methods for outdated or unnecessary data.</w:t>
+            </w:r>
           </w:p>
         </w:tc>
       </w:tr>
@@ -2074,6 +2988,9 @@
               <w:pStyle w:val="ListParagraph"/>
               <w:ind w:left="0"/>
             </w:pPr>
+            <w:r>
+              <w:t>This policy applies to all employees, contractors, and third parties who have access to Triad Security’s network, systems, and data.</w:t>
+            </w:r>
           </w:p>
         </w:tc>
       </w:tr>
@@ -2099,8 +3016,76 @@
           <w:p>
             <w:pPr>
               <w:pStyle w:val="ListParagraph"/>
-              <w:ind w:left="0"/>
-            </w:pPr>
+              <w:numPr>
+                <w:ilvl w:val="0"/>
+                <w:numId w:val="22"/>
+              </w:numPr>
+            </w:pPr>
+            <w:hyperlink r:id="rId14" w:history="1">
+              <w:r>
+                <w:rPr>
+                  <w:rStyle w:val="Hyperlink"/>
+                </w:rPr>
+                <w:t>Australian Privacy Act (1988)</w:t>
+              </w:r>
+            </w:hyperlink>
+            <w:r>
+              <w:t xml:space="preserve"> : </w:t>
+            </w:r>
+            <w:r>
+              <w:rPr>
+                <w:i/>
+                <w:iCs/>
+              </w:rPr>
+              <w:t>Covers the protection of personal information, including the Notifiable Data Breaches scheme.</w:t>
+            </w:r>
+          </w:p>
+          <w:p>
+            <w:pPr>
+              <w:pStyle w:val="ListParagraph"/>
+              <w:numPr>
+                <w:ilvl w:val="0"/>
+                <w:numId w:val="22"/>
+              </w:numPr>
+              <w:rPr>
+                <w:bCs w:val="0"/>
+              </w:rPr>
+            </w:pPr>
+            <w:r>
+              <w:rPr>
+                <w:b/>
+              </w:rPr>
+              <w:t xml:space="preserve">Telecommunications (Interception and Access) Act </w:t>
+            </w:r>
+            <w:proofErr w:type="gramStart"/>
+            <w:r>
+              <w:rPr>
+                <w:b/>
+              </w:rPr>
+              <w:t>1979</w:t>
+            </w:r>
+            <w:r>
+              <w:rPr>
+                <w:bCs w:val="0"/>
+              </w:rPr>
+              <w:t xml:space="preserve"> </w:t>
+            </w:r>
+            <w:r>
+              <w:rPr>
+                <w:bCs w:val="0"/>
+              </w:rPr>
+              <w:t>:</w:t>
+            </w:r>
+            <w:proofErr w:type="gramEnd"/>
+            <w:r>
+              <w:rPr>
+                <w:bCs w:val="0"/>
+              </w:rPr>
+              <w:t xml:space="preserve"> </w:t>
+            </w:r>
+            <w:r>
+              <w:t>Addresses lawful access and monitoring of communications.</w:t>
+            </w:r>
           </w:p>
         </w:tc>
       </w:tr>
@@ -2119,8 +3104,510 @@
               <w:ind w:left="0"/>
             </w:pPr>
             <w:r>
+              <w:t>Password Protection Policy (50-100 words)</w:t>
+            </w:r>
+          </w:p>
+          <w:p>
+            <w:pPr>
+              <w:pStyle w:val="ListParagraph"/>
+              <w:numPr>
+                <w:ilvl w:val="0"/>
+                <w:numId w:val="23"/>
+              </w:numPr>
+              <w:rPr>
+                <w:b/>
+                <w:bCs w:val="0"/>
+                <w:u w:val="single"/>
+              </w:rPr>
+            </w:pPr>
+            <w:r>
+              <w:rPr>
+                <w:b/>
+                <w:bCs w:val="0"/>
+                <w:u w:val="single"/>
+              </w:rPr>
+              <w:t>Data</w:t>
+            </w:r>
+            <w:r>
+              <w:rPr>
+                <w:b/>
+                <w:bCs w:val="0"/>
+                <w:u w:val="single"/>
+              </w:rPr>
+              <w:t xml:space="preserve"> Sensitivity</w:t>
+            </w:r>
+            <w:r>
+              <w:rPr>
+                <w:b/>
+                <w:bCs w:val="0"/>
+                <w:u w:val="single"/>
+              </w:rPr>
+              <w:t xml:space="preserve"> Classification</w:t>
+            </w:r>
+          </w:p>
+          <w:p>
+            <w:pPr>
+              <w:pStyle w:val="ListParagraph"/>
+              <w:numPr>
+                <w:ilvl w:val="1"/>
+                <w:numId w:val="23"/>
+              </w:numPr>
+              <w:rPr>
+                <w:b/>
+                <w:bCs w:val="0"/>
+                <w:i/>
+                <w:iCs/>
+                <w:u w:val="single"/>
+              </w:rPr>
+            </w:pPr>
+            <w:r>
+              <w:rPr>
+                <w:i/>
+                <w:iCs/>
+              </w:rPr>
+              <w:t>All data must be classified based on sensitivity and handled accordingly. Sensitive data, including personal and financial information, must be encrypted during storage and transmission.</w:t>
+            </w:r>
+          </w:p>
+          <w:p>
+            <w:pPr>
+              <w:pStyle w:val="ListParagraph"/>
+              <w:ind w:left="1440"/>
+              <w:rPr>
+                <w:b/>
+                <w:bCs w:val="0"/>
+                <w:i/>
+                <w:iCs/>
+                <w:u w:val="single"/>
+              </w:rPr>
+            </w:pPr>
+          </w:p>
+          <w:p>
+            <w:pPr>
+              <w:pStyle w:val="ListParagraph"/>
+              <w:numPr>
+                <w:ilvl w:val="0"/>
+                <w:numId w:val="23"/>
+              </w:numPr>
+              <w:rPr>
+                <w:b/>
+                <w:bCs w:val="0"/>
+                <w:u w:val="single"/>
+              </w:rPr>
+            </w:pPr>
+            <w:r>
+              <w:rPr>
+                <w:b/>
+                <w:bCs w:val="0"/>
+                <w:u w:val="single"/>
+              </w:rPr>
+              <w:t>Access Control</w:t>
+            </w:r>
+          </w:p>
+          <w:p>
+            <w:pPr>
+              <w:pStyle w:val="ListParagraph"/>
+              <w:numPr>
+                <w:ilvl w:val="1"/>
+                <w:numId w:val="23"/>
+              </w:numPr>
+              <w:rPr>
+                <w:i/>
+                <w:iCs/>
+              </w:rPr>
+            </w:pPr>
+            <w:r>
+              <w:rPr>
+                <w:i/>
+                <w:iCs/>
+              </w:rPr>
+              <w:t>Role-based access controls must be implemented. Only authori</w:t>
+            </w:r>
+            <w:r>
+              <w:rPr>
+                <w:i/>
+                <w:iCs/>
+              </w:rPr>
+              <w:t>s</w:t>
+            </w:r>
+            <w:r>
+              <w:rPr>
+                <w:i/>
+                <w:iCs/>
+              </w:rPr>
+              <w:t>ed personnel are allowed to access specific data based on their job requirements.</w:t>
+            </w:r>
+          </w:p>
+          <w:p>
+            <w:pPr>
+              <w:pStyle w:val="ListParagraph"/>
+              <w:ind w:left="1440"/>
+              <w:rPr>
+                <w:i/>
+                <w:iCs/>
+              </w:rPr>
+            </w:pPr>
+          </w:p>
+          <w:p>
+            <w:pPr>
+              <w:pStyle w:val="ListParagraph"/>
+              <w:ind w:left="1440"/>
+              <w:rPr>
+                <w:i/>
+                <w:iCs/>
+              </w:rPr>
+            </w:pPr>
+          </w:p>
+          <w:p>
+            <w:pPr>
+              <w:pStyle w:val="ListParagraph"/>
+              <w:numPr>
+                <w:ilvl w:val="0"/>
+                <w:numId w:val="23"/>
+              </w:numPr>
+              <w:rPr>
+                <w:b/>
+                <w:bCs w:val="0"/>
+                <w:u w:val="single"/>
+              </w:rPr>
+            </w:pPr>
+            <w:r>
+              <w:rPr>
+                <w:b/>
+                <w:bCs w:val="0"/>
+                <w:u w:val="single"/>
+              </w:rPr>
               <w:lastRenderedPageBreak/>
-              <w:t>Password Protection Policy (50-100 words)</w:t>
+              <w:t>Data Encryption</w:t>
+            </w:r>
+          </w:p>
+          <w:p>
+            <w:pPr>
+              <w:pStyle w:val="ListParagraph"/>
+              <w:numPr>
+                <w:ilvl w:val="1"/>
+                <w:numId w:val="23"/>
+              </w:numPr>
+              <w:rPr>
+                <w:i/>
+                <w:iCs/>
+              </w:rPr>
+            </w:pPr>
+            <w:r>
+              <w:rPr>
+                <w:i/>
+                <w:iCs/>
+              </w:rPr>
+              <w:t>All sensitive data must be encrypted using industry-standard encryption algorithms both at rest and in transit.</w:t>
+            </w:r>
+          </w:p>
+          <w:p>
+            <w:pPr>
+              <w:pStyle w:val="ListParagraph"/>
+              <w:ind w:left="1440"/>
+              <w:rPr>
+                <w:i/>
+                <w:iCs/>
+              </w:rPr>
+            </w:pPr>
+          </w:p>
+          <w:p>
+            <w:pPr>
+              <w:pStyle w:val="ListParagraph"/>
+              <w:numPr>
+                <w:ilvl w:val="0"/>
+                <w:numId w:val="23"/>
+              </w:numPr>
+              <w:rPr>
+                <w:b/>
+                <w:bCs w:val="0"/>
+                <w:u w:val="single"/>
+              </w:rPr>
+            </w:pPr>
+            <w:r>
+              <w:rPr>
+                <w:b/>
+                <w:bCs w:val="0"/>
+                <w:u w:val="single"/>
+              </w:rPr>
+              <w:t>Data Sharing</w:t>
+            </w:r>
+          </w:p>
+          <w:p>
+            <w:pPr>
+              <w:pStyle w:val="ListParagraph"/>
+              <w:numPr>
+                <w:ilvl w:val="1"/>
+                <w:numId w:val="23"/>
+              </w:numPr>
+              <w:rPr>
+                <w:i/>
+                <w:iCs/>
+              </w:rPr>
+            </w:pPr>
+            <w:r>
+              <w:rPr>
+                <w:i/>
+                <w:iCs/>
+              </w:rPr>
+              <w:t>Personal and business data should only be shared with third parties who comply with Triad’s security standards. A Data Processing Agreement must be in place with third-party vendors handling sensitive data.</w:t>
+            </w:r>
+          </w:p>
+          <w:p>
+            <w:pPr>
+              <w:pStyle w:val="ListParagraph"/>
+              <w:rPr>
+                <w:i/>
+                <w:iCs/>
+              </w:rPr>
+            </w:pPr>
+          </w:p>
+          <w:p>
+            <w:pPr>
+              <w:pStyle w:val="ListParagraph"/>
+              <w:numPr>
+                <w:ilvl w:val="0"/>
+                <w:numId w:val="23"/>
+              </w:numPr>
+              <w:rPr>
+                <w:b/>
+                <w:bCs w:val="0"/>
+                <w:u w:val="single"/>
+              </w:rPr>
+            </w:pPr>
+            <w:r>
+              <w:rPr>
+                <w:b/>
+                <w:bCs w:val="0"/>
+                <w:u w:val="single"/>
+              </w:rPr>
+              <w:t>Incident Response</w:t>
+            </w:r>
+          </w:p>
+          <w:p>
+            <w:pPr>
+              <w:pStyle w:val="ListParagraph"/>
+              <w:numPr>
+                <w:ilvl w:val="1"/>
+                <w:numId w:val="23"/>
+              </w:numPr>
+              <w:rPr>
+                <w:i/>
+                <w:iCs/>
+              </w:rPr>
+            </w:pPr>
+            <w:r>
+              <w:rPr>
+                <w:i/>
+                <w:iCs/>
+              </w:rPr>
+              <w:t>In the event of a data breach, Triad Security will follow the guidelines of the Notifiable Data Breaches scheme, including notifying affected individuals and the Office of the Australian Information Commissioner.</w:t>
+            </w:r>
+          </w:p>
+          <w:p>
+            <w:pPr>
+              <w:pStyle w:val="ListParagraph"/>
+              <w:ind w:left="1440"/>
+              <w:rPr>
+                <w:i/>
+                <w:iCs/>
+              </w:rPr>
+            </w:pPr>
+          </w:p>
+          <w:p>
+            <w:pPr>
+              <w:pStyle w:val="ListParagraph"/>
+              <w:numPr>
+                <w:ilvl w:val="0"/>
+                <w:numId w:val="23"/>
+              </w:numPr>
+              <w:rPr>
+                <w:b/>
+                <w:bCs w:val="0"/>
+                <w:u w:val="single"/>
+              </w:rPr>
+            </w:pPr>
+            <w:r>
+              <w:rPr>
+                <w:b/>
+                <w:bCs w:val="0"/>
+                <w:u w:val="single"/>
+              </w:rPr>
+              <w:t>Backup and Recovery</w:t>
+            </w:r>
+          </w:p>
+          <w:p>
+            <w:pPr>
+              <w:pStyle w:val="ListParagraph"/>
+              <w:numPr>
+                <w:ilvl w:val="1"/>
+                <w:numId w:val="23"/>
+              </w:numPr>
+              <w:rPr>
+                <w:i/>
+                <w:iCs/>
+              </w:rPr>
+            </w:pPr>
+            <w:r>
+              <w:rPr>
+                <w:i/>
+                <w:iCs/>
+              </w:rPr>
+              <w:t>Regular backups of all critical data must be maintained. In case of a data loss incident, Triad must be able to restore operations using these backups within a minimal downtime.</w:t>
+            </w:r>
+          </w:p>
+          <w:p>
+            <w:pPr>
+              <w:pStyle w:val="ListParagraph"/>
+              <w:ind w:left="1440"/>
+              <w:rPr>
+                <w:i/>
+                <w:iCs/>
+              </w:rPr>
+            </w:pPr>
+          </w:p>
+          <w:p>
+            <w:pPr>
+              <w:pStyle w:val="ListParagraph"/>
+              <w:numPr>
+                <w:ilvl w:val="0"/>
+                <w:numId w:val="23"/>
+              </w:numPr>
+              <w:rPr>
+                <w:b/>
+                <w:bCs w:val="0"/>
+                <w:u w:val="single"/>
+              </w:rPr>
+            </w:pPr>
+            <w:r>
+              <w:rPr>
+                <w:b/>
+                <w:bCs w:val="0"/>
+                <w:u w:val="single"/>
+              </w:rPr>
+              <w:t>Data Retention and Disposal</w:t>
+            </w:r>
+          </w:p>
+          <w:p>
+            <w:pPr>
+              <w:pStyle w:val="ListParagraph"/>
+              <w:numPr>
+                <w:ilvl w:val="1"/>
+                <w:numId w:val="23"/>
+              </w:numPr>
+              <w:rPr>
+                <w:i/>
+                <w:iCs/>
+              </w:rPr>
+            </w:pPr>
+            <w:r>
+              <w:rPr>
+                <w:i/>
+                <w:iCs/>
+              </w:rPr>
+              <w:t>Data should be retained only as long as necessary for legal, regulatory, and operational purposes. Secure deletion methods must be used when disposing of data no longer required.</w:t>
+            </w:r>
+          </w:p>
+          <w:p>
+            <w:pPr>
+              <w:pStyle w:val="ListParagraph"/>
+              <w:ind w:left="1440"/>
+              <w:rPr>
+                <w:i/>
+                <w:iCs/>
+              </w:rPr>
+            </w:pPr>
+          </w:p>
+          <w:p>
+            <w:pPr>
+              <w:pStyle w:val="ListParagraph"/>
+              <w:numPr>
+                <w:ilvl w:val="0"/>
+                <w:numId w:val="23"/>
+              </w:numPr>
+              <w:rPr>
+                <w:b/>
+                <w:bCs w:val="0"/>
+                <w:u w:val="single"/>
+              </w:rPr>
+            </w:pPr>
+            <w:r>
+              <w:rPr>
+                <w:b/>
+                <w:bCs w:val="0"/>
+                <w:u w:val="single"/>
+              </w:rPr>
+              <w:t>Compliance and Auditing</w:t>
+            </w:r>
+          </w:p>
+          <w:p>
+            <w:pPr>
+              <w:pStyle w:val="ListParagraph"/>
+              <w:numPr>
+                <w:ilvl w:val="1"/>
+                <w:numId w:val="23"/>
+              </w:numPr>
+              <w:rPr>
+                <w:i/>
+                <w:iCs/>
+              </w:rPr>
+            </w:pPr>
+            <w:r>
+              <w:rPr>
+                <w:i/>
+                <w:iCs/>
+              </w:rPr>
+              <w:t>Regular audits will be conducted to ensure compliance with this policy. Non-compliance may lead to disciplinary action or termination of access rights.</w:t>
+            </w:r>
+          </w:p>
+          <w:p>
+            <w:pPr>
+              <w:pStyle w:val="ListParagraph"/>
+              <w:rPr>
+                <w:i/>
+                <w:iCs/>
+              </w:rPr>
+            </w:pPr>
+          </w:p>
+          <w:p>
+            <w:pPr>
+              <w:pStyle w:val="ListParagraph"/>
+              <w:numPr>
+                <w:ilvl w:val="0"/>
+                <w:numId w:val="23"/>
+              </w:numPr>
+              <w:rPr>
+                <w:b/>
+                <w:bCs w:val="0"/>
+                <w:u w:val="single"/>
+              </w:rPr>
+            </w:pPr>
+            <w:r>
+              <w:rPr>
+                <w:b/>
+                <w:bCs w:val="0"/>
+                <w:u w:val="single"/>
+              </w:rPr>
+              <w:t>Training and Awareness</w:t>
+            </w:r>
+          </w:p>
+          <w:p>
+            <w:pPr>
+              <w:pStyle w:val="ListParagraph"/>
+              <w:numPr>
+                <w:ilvl w:val="1"/>
+                <w:numId w:val="23"/>
+              </w:numPr>
+              <w:rPr>
+                <w:i/>
+                <w:iCs/>
+              </w:rPr>
+            </w:pPr>
+            <w:r>
+              <w:rPr>
+                <w:i/>
+                <w:iCs/>
+              </w:rPr>
+              <w:t>All employees and contractors must undergo training on data protection, data handling practices, and the importance of data security.</w:t>
             </w:r>
           </w:p>
         </w:tc>
@@ -2191,6 +3678,7 @@
         <w:pStyle w:val="ListParagraph"/>
       </w:pPr>
       <w:r>
+        <w:lastRenderedPageBreak/>
         <w:t xml:space="preserve">You will need to highlight any legislation that applies to each policy and </w:t>
       </w:r>
       <w:r>
@@ -2270,16 +3758,6 @@
       <w:r>
         <w:t>omplete the following meeting template and write the information related to the meeting discussion</w:t>
       </w:r>
-    </w:p>
-    <w:p>
-      <w:pPr>
-        <w:pStyle w:val="ListParagraph"/>
-      </w:pPr>
-    </w:p>
-    <w:p>
-      <w:pPr>
-        <w:pStyle w:val="ListParagraph"/>
-      </w:pPr>
     </w:p>
     <w:tbl>
       <w:tblPr>
@@ -2289,10 +3767,10 @@
         <w:tblLook w:val="04A0" w:firstRow="1" w:lastRow="0" w:firstColumn="1" w:lastColumn="0" w:noHBand="0" w:noVBand="1"/>
       </w:tblPr>
       <w:tblGrid>
-        <w:gridCol w:w="2240"/>
-        <w:gridCol w:w="2782"/>
-        <w:gridCol w:w="2059"/>
-        <w:gridCol w:w="2054"/>
+        <w:gridCol w:w="2191"/>
+        <w:gridCol w:w="2699"/>
+        <w:gridCol w:w="2234"/>
+        <w:gridCol w:w="2011"/>
       </w:tblGrid>
       <w:tr>
         <w:tc>
@@ -2339,6 +3817,15 @@
               <w:pStyle w:val="ListParagraph"/>
               <w:ind w:left="0"/>
             </w:pPr>
+            <w:r>
+              <w:t xml:space="preserve">Review </w:t>
+            </w:r>
+            <w:r>
+              <w:t>cyber security threats which may impact organisational operations</w:t>
+            </w:r>
+            <w:r>
+              <w:t xml:space="preserve"> at Triad Security and discuss recommendations and changes outlined in the drafted Password Protection, and Data Protection Policies. </w:t>
+            </w:r>
           </w:p>
           <w:p>
             <w:pPr>
@@ -2368,6 +3855,18 @@
               <w:pStyle w:val="ListParagraph"/>
               <w:ind w:left="0"/>
             </w:pPr>
+            <w:r>
+              <w:t>Nathan Bransby (IT Expert and Policy Developer, Triad Security)</w:t>
+            </w:r>
+          </w:p>
+          <w:p>
+            <w:pPr>
+              <w:pStyle w:val="ListParagraph"/>
+              <w:ind w:left="0"/>
+            </w:pPr>
+            <w:r>
+              <w:t xml:space="preserve">Paxton Williams (CEO, Triad Security) </w:t>
+            </w:r>
           </w:p>
         </w:tc>
       </w:tr>
@@ -2391,6 +3890,9 @@
               <w:pStyle w:val="ListParagraph"/>
               <w:ind w:left="0"/>
             </w:pPr>
+            <w:r>
+              <w:t>103 Prince Street, New York, NY 10012</w:t>
+            </w:r>
           </w:p>
         </w:tc>
       </w:tr>
@@ -2406,7 +3908,6 @@
               <w:ind w:left="0"/>
             </w:pPr>
             <w:r>
-              <w:lastRenderedPageBreak/>
               <w:t>Date:</w:t>
             </w:r>
           </w:p>
@@ -2415,6 +3916,9 @@
               <w:pStyle w:val="ListParagraph"/>
               <w:ind w:left="0"/>
             </w:pPr>
+            <w:r>
+              <w:t>1/01/2001</w:t>
+            </w:r>
           </w:p>
         </w:tc>
       </w:tr>
@@ -2455,8 +3959,16 @@
             <w:pPr>
               <w:pStyle w:val="ListParagraph"/>
               <w:ind w:left="0"/>
-            </w:pPr>
-            <w:r>
+              <w:rPr>
+                <w:b/>
+                <w:bCs w:val="0"/>
+              </w:rPr>
+            </w:pPr>
+            <w:r>
+              <w:rPr>
+                <w:b/>
+                <w:bCs w:val="0"/>
+              </w:rPr>
               <w:t>Matters Discussed</w:t>
             </w:r>
           </w:p>
@@ -2511,9 +4023,82 @@
           </w:tcPr>
           <w:p>
             <w:pPr>
-              <w:pStyle w:val="ListParagraph"/>
-              <w:ind w:left="0"/>
-            </w:pPr>
+              <w:rPr>
+                <w:rFonts w:asciiTheme="minorHAnsi" w:hAnsiTheme="minorHAnsi" w:cstheme="minorHAnsi"/>
+                <w:b/>
+                <w:bCs w:val="0"/>
+                <w:szCs w:val="20"/>
+                <w:lang w:eastAsia="en-AU"/>
+              </w:rPr>
+            </w:pPr>
+            <w:r>
+              <w:rPr>
+                <w:rFonts w:asciiTheme="minorHAnsi" w:hAnsiTheme="minorHAnsi" w:cstheme="minorHAnsi"/>
+                <w:b/>
+                <w:bCs w:val="0"/>
+              </w:rPr>
+              <w:t>Current policies:</w:t>
+            </w:r>
+          </w:p>
+          <w:p>
+            <w:pPr>
+              <w:pStyle w:val="ListParagraph"/>
+              <w:numPr>
+                <w:ilvl w:val="0"/>
+                <w:numId w:val="17"/>
+              </w:numPr>
+              <w:spacing w:after="0"/>
+              <w:ind w:left="397"/>
+            </w:pPr>
+            <w:r>
+              <w:t xml:space="preserve">Always connect using </w:t>
+            </w:r>
+            <w:r>
+              <w:lastRenderedPageBreak/>
+              <w:t>secure Wi-Fi</w:t>
+            </w:r>
+          </w:p>
+          <w:p>
+            <w:pPr>
+              <w:pStyle w:val="ListParagraph"/>
+              <w:numPr>
+                <w:ilvl w:val="0"/>
+                <w:numId w:val="17"/>
+              </w:numPr>
+              <w:spacing w:after="0"/>
+              <w:ind w:left="397"/>
+            </w:pPr>
+            <w:r>
+              <w:t>Protect sensitive data</w:t>
+            </w:r>
+          </w:p>
+          <w:p>
+            <w:pPr>
+              <w:pStyle w:val="ListParagraph"/>
+              <w:numPr>
+                <w:ilvl w:val="0"/>
+                <w:numId w:val="17"/>
+              </w:numPr>
+              <w:spacing w:after="0"/>
+              <w:ind w:left="397"/>
+            </w:pPr>
+            <w:r>
+              <w:t>Talk to the IT department if you notice anything unusual</w:t>
+            </w:r>
+          </w:p>
+          <w:p>
+            <w:pPr>
+              <w:pStyle w:val="ListParagraph"/>
+              <w:numPr>
+                <w:ilvl w:val="0"/>
+                <w:numId w:val="17"/>
+              </w:numPr>
+              <w:spacing w:after="0"/>
+              <w:ind w:left="397"/>
+            </w:pPr>
+            <w:r>
+              <w:t>Avoid opening emails from an unauthorised address</w:t>
+            </w:r>
           </w:p>
         </w:tc>
         <w:tc>
@@ -2525,6 +4110,14 @@
               <w:pStyle w:val="ListParagraph"/>
               <w:ind w:left="0"/>
             </w:pPr>
+            <w:r>
+              <w:lastRenderedPageBreak/>
+              <w:t xml:space="preserve">Paxton suggests Nathan proposes </w:t>
+            </w:r>
+            <w:r>
+              <w:lastRenderedPageBreak/>
+              <w:t xml:space="preserve">improvements to these policies. </w:t>
+            </w:r>
           </w:p>
         </w:tc>
         <w:tc>
@@ -2536,6 +4129,14 @@
               <w:pStyle w:val="ListParagraph"/>
               <w:ind w:left="0"/>
             </w:pPr>
+            <w:r>
+              <w:lastRenderedPageBreak/>
+              <w:t xml:space="preserve">Triad Security staff (employees and </w:t>
+            </w:r>
+            <w:r>
+              <w:lastRenderedPageBreak/>
+              <w:t>contractors).</w:t>
+            </w:r>
           </w:p>
         </w:tc>
       </w:tr>
@@ -2550,6 +4151,7 @@
               <w:ind w:left="0"/>
             </w:pPr>
             <w:r>
+              <w:lastRenderedPageBreak/>
               <w:t>Discuss report</w:t>
             </w:r>
           </w:p>
@@ -2563,6 +4165,9 @@
               <w:pStyle w:val="ListParagraph"/>
               <w:ind w:left="0"/>
             </w:pPr>
+            <w:r>
+              <w:t xml:space="preserve">Presented Cybersecurity Threats and Trends report. </w:t>
+            </w:r>
           </w:p>
         </w:tc>
         <w:tc>
@@ -2585,6 +4190,9 @@
               <w:pStyle w:val="ListParagraph"/>
               <w:ind w:left="0"/>
             </w:pPr>
+            <w:r>
+              <w:t>Report targeted at Management</w:t>
+            </w:r>
           </w:p>
         </w:tc>
       </w:tr>
@@ -2611,7 +4219,57 @@
             <w:pPr>
               <w:pStyle w:val="ListParagraph"/>
               <w:ind w:left="0"/>
-            </w:pPr>
+              <w:rPr>
+                <w:b/>
+                <w:bCs w:val="0"/>
+              </w:rPr>
+            </w:pPr>
+            <w:r>
+              <w:rPr>
+                <w:b/>
+                <w:bCs w:val="0"/>
+              </w:rPr>
+              <w:t>Current threats are:</w:t>
+            </w:r>
+          </w:p>
+          <w:p>
+            <w:pPr>
+              <w:pStyle w:val="ListParagraph"/>
+              <w:ind w:left="136"/>
+            </w:pPr>
+            <w:r>
+              <w:t>•</w:t>
+            </w:r>
+            <w:r>
+              <w:tab/>
+              <w:t>Phishing</w:t>
+            </w:r>
+          </w:p>
+          <w:p>
+            <w:pPr>
+              <w:pStyle w:val="ListParagraph"/>
+              <w:ind w:left="136"/>
+            </w:pPr>
+            <w:r>
+              <w:t>•</w:t>
+            </w:r>
+            <w:r>
+              <w:tab/>
+              <w:t>Ransomware</w:t>
+            </w:r>
+          </w:p>
+          <w:p>
+            <w:pPr>
+              <w:pStyle w:val="ListParagraph"/>
+              <w:ind w:left="136"/>
+            </w:pPr>
+            <w:r>
+              <w:t>•</w:t>
+            </w:r>
+            <w:r>
+              <w:tab/>
+              <w:t>Hacking</w:t>
+            </w:r>
           </w:p>
         </w:tc>
         <w:tc>
@@ -2620,9 +4278,60 @@
           </w:tcPr>
           <w:p>
             <w:pPr>
-              <w:pStyle w:val="ListParagraph"/>
-              <w:ind w:left="0"/>
-            </w:pPr>
+              <w:rPr>
+                <w:szCs w:val="20"/>
+                <w:lang w:eastAsia="en-AU"/>
+              </w:rPr>
+            </w:pPr>
+            <w:r>
+              <w:t>To mitigate threats, it’s recommended Triad Security:</w:t>
+            </w:r>
+          </w:p>
+          <w:p>
+            <w:pPr>
+              <w:pStyle w:val="ListParagraph"/>
+              <w:numPr>
+                <w:ilvl w:val="0"/>
+                <w:numId w:val="18"/>
+              </w:numPr>
+              <w:spacing w:after="0"/>
+              <w:ind w:left="428"/>
+            </w:pPr>
+            <w:r>
+              <w:t>Train staff to recognise phishing</w:t>
+            </w:r>
+          </w:p>
+          <w:p>
+            <w:pPr>
+              <w:pStyle w:val="ListParagraph"/>
+              <w:numPr>
+                <w:ilvl w:val="0"/>
+                <w:numId w:val="18"/>
+              </w:numPr>
+              <w:spacing w:after="0"/>
+              <w:ind w:left="428"/>
+            </w:pPr>
+            <w:r>
+              <w:t>Install spam filters, anti-virus system and network firewall</w:t>
+            </w:r>
+          </w:p>
+          <w:p>
+            <w:pPr>
+              <w:pStyle w:val="ListParagraph"/>
+              <w:numPr>
+                <w:ilvl w:val="0"/>
+                <w:numId w:val="18"/>
+              </w:numPr>
+              <w:spacing w:after="0"/>
+              <w:ind w:left="428"/>
+              <w:rPr>
+                <w:szCs w:val="20"/>
+                <w:lang w:eastAsia="en-AU"/>
+              </w:rPr>
+            </w:pPr>
+            <w:r>
+              <w:t>Implement policies to ensure data is accessed securely.</w:t>
+            </w:r>
           </w:p>
         </w:tc>
         <w:tc>
@@ -2634,6 +4343,9 @@
               <w:pStyle w:val="ListParagraph"/>
               <w:ind w:left="0"/>
             </w:pPr>
+            <w:r>
+              <w:t xml:space="preserve">Threats target Triad Security’s employees and contractors. Mitigation strategies are to be implemented by IT and network staff. </w:t>
+            </w:r>
           </w:p>
         </w:tc>
       </w:tr>
@@ -2673,6 +4385,27 @@
               <w:pStyle w:val="ListParagraph"/>
               <w:ind w:left="0"/>
             </w:pPr>
+            <w:r>
+              <w:t>- Password Protection Policy.</w:t>
+            </w:r>
+          </w:p>
+          <w:p>
+            <w:pPr>
+              <w:pStyle w:val="ListParagraph"/>
+              <w:ind w:left="0"/>
+            </w:pPr>
+            <w:r>
+              <w:t>- Data Protection Policy.</w:t>
+            </w:r>
+          </w:p>
+          <w:p>
+            <w:pPr>
+              <w:pStyle w:val="ListParagraph"/>
+              <w:ind w:left="0"/>
+            </w:pPr>
+            <w:r>
+              <w:t>- Authorising staff logins when accessing company accounts &amp; services</w:t>
+            </w:r>
           </w:p>
         </w:tc>
         <w:tc>
@@ -2680,10 +4413,118 @@
             <w:tcW w:w="2059" w:type="dxa"/>
           </w:tcPr>
           <w:p>
-            <w:pPr>
-              <w:pStyle w:val="ListParagraph"/>
-              <w:ind w:left="0"/>
-            </w:pPr>
+            <w:r>
+              <w:t xml:space="preserve">We align Triad Security’s policies with the </w:t>
+            </w:r>
+            <w:hyperlink r:id="rId15" w:history="1">
+              <w:r>
+                <w:rPr>
+                  <w:rStyle w:val="Hyperlink"/>
+                </w:rPr>
+                <w:t>Australian Privacy Act (1988)</w:t>
+              </w:r>
+            </w:hyperlink>
+            <w:r>
+              <w:t xml:space="preserve"> </w:t>
+            </w:r>
+            <w:r>
+              <w:t xml:space="preserve">and </w:t>
+            </w:r>
+            <w:r>
+              <w:t>Telecommunications (Interception and Access) Act 1979</w:t>
+            </w:r>
+            <w:r>
+              <w:t xml:space="preserve"> by implementing: </w:t>
+            </w:r>
+          </w:p>
+          <w:p>
+            <w:pPr>
+              <w:pStyle w:val="ListParagraph"/>
+              <w:numPr>
+                <w:ilvl w:val="0"/>
+                <w:numId w:val="19"/>
+              </w:numPr>
+              <w:spacing w:after="0"/>
+              <w:ind w:left="406"/>
+            </w:pPr>
+            <w:r>
+              <w:t xml:space="preserve">staff </w:t>
+            </w:r>
+            <w:r>
+              <w:t>training t</w:t>
+            </w:r>
+            <w:r>
+              <w:t xml:space="preserve">o understand </w:t>
+            </w:r>
+            <w:r>
+              <w:t>cyber security</w:t>
+            </w:r>
+            <w:r>
+              <w:t xml:space="preserve"> </w:t>
+            </w:r>
+            <w:r>
+              <w:t>risks and identify weak passwords.</w:t>
+            </w:r>
+          </w:p>
+          <w:p>
+            <w:pPr>
+              <w:pStyle w:val="ListParagraph"/>
+              <w:numPr>
+                <w:ilvl w:val="0"/>
+                <w:numId w:val="19"/>
+              </w:numPr>
+              <w:spacing w:after="0"/>
+              <w:ind w:left="406"/>
+            </w:pPr>
+            <w:r>
+              <w:lastRenderedPageBreak/>
+              <w:t>MFA (Authenticators &amp; FIDO2 Passkeys.)</w:t>
+            </w:r>
+          </w:p>
+          <w:p>
+            <w:pPr>
+              <w:pStyle w:val="ListParagraph"/>
+              <w:numPr>
+                <w:ilvl w:val="0"/>
+                <w:numId w:val="19"/>
+              </w:numPr>
+              <w:spacing w:after="0"/>
+              <w:ind w:left="406"/>
+            </w:pPr>
+            <w:r>
+              <w:t>Periodic Password Resets</w:t>
+            </w:r>
+          </w:p>
+          <w:p>
+            <w:pPr>
+              <w:pStyle w:val="ListParagraph"/>
+              <w:numPr>
+                <w:ilvl w:val="0"/>
+                <w:numId w:val="19"/>
+              </w:numPr>
+              <w:spacing w:after="0"/>
+              <w:ind w:left="406"/>
+            </w:pPr>
+            <w:r>
+              <w:t>A</w:t>
+            </w:r>
+            <w:r>
+              <w:t xml:space="preserve"> minimum requirement when assigning passwords.</w:t>
+            </w:r>
+          </w:p>
+          <w:p>
+            <w:pPr>
+              <w:pStyle w:val="ListParagraph"/>
+              <w:numPr>
+                <w:ilvl w:val="0"/>
+                <w:numId w:val="19"/>
+              </w:numPr>
+              <w:spacing w:after="0"/>
+              <w:ind w:left="406"/>
+            </w:pPr>
+            <w:r>
+              <w:t>The potential use of password managers.</w:t>
+            </w:r>
           </w:p>
         </w:tc>
         <w:tc>
@@ -2695,6 +4536,37 @@
               <w:pStyle w:val="ListParagraph"/>
               <w:ind w:left="0"/>
             </w:pPr>
+            <w:r>
+              <w:lastRenderedPageBreak/>
+              <w:t>All Employees</w:t>
+            </w:r>
+          </w:p>
+          <w:p>
+            <w:pPr>
+              <w:pStyle w:val="ListParagraph"/>
+              <w:ind w:left="0"/>
+            </w:pPr>
+            <w:r>
+              <w:t>Stakeholders</w:t>
+            </w:r>
+          </w:p>
+          <w:p>
+            <w:pPr>
+              <w:pStyle w:val="ListParagraph"/>
+              <w:ind w:left="0"/>
+            </w:pPr>
+            <w:r>
+              <w:t>Clients</w:t>
+            </w:r>
+          </w:p>
+          <w:p>
+            <w:pPr>
+              <w:pStyle w:val="ListParagraph"/>
+              <w:ind w:left="0"/>
+            </w:pPr>
+            <w:r>
+              <w:t xml:space="preserve">Contractors </w:t>
+            </w:r>
           </w:p>
         </w:tc>
       </w:tr>
@@ -3210,7 +5082,6 @@
               <w:ind w:left="0"/>
             </w:pPr>
             <w:r>
-              <w:lastRenderedPageBreak/>
               <w:t>Completed the meeting minutes using template</w:t>
             </w:r>
           </w:p>
@@ -3394,6 +5265,7 @@
               <w:ind w:left="0"/>
             </w:pPr>
             <w:r>
+              <w:lastRenderedPageBreak/>
               <w:t>Allowed other people to discuss the issues</w:t>
             </w:r>
           </w:p>
@@ -3849,7 +5721,6 @@
                 <w:b/>
                 <w:bCs w:val="0"/>
               </w:rPr>
-              <w:lastRenderedPageBreak/>
               <w:t>Lecturer/ Assessor  to complete</w:t>
             </w:r>
           </w:p>
@@ -4017,6 +5888,7 @@
               <w:ind w:left="0"/>
             </w:pPr>
             <w:r>
+              <w:lastRenderedPageBreak/>
               <w:t>Organised and easy to follow</w:t>
             </w:r>
           </w:p>
@@ -4375,8 +6247,8 @@
     </w:tbl>
     <w:p/>
     <w:sectPr>
-      <w:headerReference w:type="default" r:id="rId14"/>
-      <w:footerReference w:type="default" r:id="rId15"/>
+      <w:headerReference w:type="default" r:id="rId16"/>
+      <w:footerReference w:type="default" r:id="rId17"/>
       <w:pgSz w:w="11906" w:h="16838" w:code="9"/>
       <w:pgMar w:top="1418" w:right="1416" w:bottom="992" w:left="851" w:header="709" w:footer="4" w:gutter="0"/>
       <w:cols w:space="720"/>
@@ -5359,6 +7231,343 @@
     </w:lvl>
   </w:abstractNum>
   <w:abstractNum w:abstractNumId="4" w15:restartNumberingAfterBreak="0">
+    <w:nsid w:val="1532427F"/>
+    <w:multiLevelType w:val="hybridMultilevel"/>
+    <w:tmpl w:val="CC7C5F12"/>
+    <w:lvl w:ilvl="0" w:tplc="0C090005">
+      <w:start w:val="1"/>
+      <w:numFmt w:val="bullet"/>
+      <w:lvlText w:val=""/>
+      <w:lvlJc w:val="left"/>
+      <w:pPr>
+        <w:ind w:left="360" w:hanging="360"/>
+      </w:pPr>
+      <w:rPr>
+        <w:rFonts w:ascii="Wingdings" w:hAnsi="Wingdings" w:hint="default"/>
+      </w:rPr>
+    </w:lvl>
+    <w:lvl w:ilvl="1" w:tplc="0C090003" w:tentative="1">
+      <w:start w:val="1"/>
+      <w:numFmt w:val="bullet"/>
+      <w:lvlText w:val="o"/>
+      <w:lvlJc w:val="left"/>
+      <w:pPr>
+        <w:ind w:left="1080" w:hanging="360"/>
+      </w:pPr>
+      <w:rPr>
+        <w:rFonts w:ascii="Courier New" w:hAnsi="Courier New" w:cs="Courier New" w:hint="default"/>
+      </w:rPr>
+    </w:lvl>
+    <w:lvl w:ilvl="2" w:tplc="0C090005" w:tentative="1">
+      <w:start w:val="1"/>
+      <w:numFmt w:val="bullet"/>
+      <w:lvlText w:val=""/>
+      <w:lvlJc w:val="left"/>
+      <w:pPr>
+        <w:ind w:left="1800" w:hanging="360"/>
+      </w:pPr>
+      <w:rPr>
+        <w:rFonts w:ascii="Wingdings" w:hAnsi="Wingdings" w:hint="default"/>
+      </w:rPr>
+    </w:lvl>
+    <w:lvl w:ilvl="3" w:tplc="0C090001" w:tentative="1">
+      <w:start w:val="1"/>
+      <w:numFmt w:val="bullet"/>
+      <w:lvlText w:val=""/>
+      <w:lvlJc w:val="left"/>
+      <w:pPr>
+        <w:ind w:left="2520" w:hanging="360"/>
+      </w:pPr>
+      <w:rPr>
+        <w:rFonts w:ascii="Symbol" w:hAnsi="Symbol" w:hint="default"/>
+      </w:rPr>
+    </w:lvl>
+    <w:lvl w:ilvl="4" w:tplc="0C090003" w:tentative="1">
+      <w:start w:val="1"/>
+      <w:numFmt w:val="bullet"/>
+      <w:lvlText w:val="o"/>
+      <w:lvlJc w:val="left"/>
+      <w:pPr>
+        <w:ind w:left="3240" w:hanging="360"/>
+      </w:pPr>
+      <w:rPr>
+        <w:rFonts w:ascii="Courier New" w:hAnsi="Courier New" w:cs="Courier New" w:hint="default"/>
+      </w:rPr>
+    </w:lvl>
+    <w:lvl w:ilvl="5" w:tplc="0C090005" w:tentative="1">
+      <w:start w:val="1"/>
+      <w:numFmt w:val="bullet"/>
+      <w:lvlText w:val=""/>
+      <w:lvlJc w:val="left"/>
+      <w:pPr>
+        <w:ind w:left="3960" w:hanging="360"/>
+      </w:pPr>
+      <w:rPr>
+        <w:rFonts w:ascii="Wingdings" w:hAnsi="Wingdings" w:hint="default"/>
+      </w:rPr>
+    </w:lvl>
+    <w:lvl w:ilvl="6" w:tplc="0C090001" w:tentative="1">
+      <w:start w:val="1"/>
+      <w:numFmt w:val="bullet"/>
+      <w:lvlText w:val=""/>
+      <w:lvlJc w:val="left"/>
+      <w:pPr>
+        <w:ind w:left="4680" w:hanging="360"/>
+      </w:pPr>
+      <w:rPr>
+        <w:rFonts w:ascii="Symbol" w:hAnsi="Symbol" w:hint="default"/>
+      </w:rPr>
+    </w:lvl>
+    <w:lvl w:ilvl="7" w:tplc="0C090003" w:tentative="1">
+      <w:start w:val="1"/>
+      <w:numFmt w:val="bullet"/>
+      <w:lvlText w:val="o"/>
+      <w:lvlJc w:val="left"/>
+      <w:pPr>
+        <w:ind w:left="5400" w:hanging="360"/>
+      </w:pPr>
+      <w:rPr>
+        <w:rFonts w:ascii="Courier New" w:hAnsi="Courier New" w:cs="Courier New" w:hint="default"/>
+      </w:rPr>
+    </w:lvl>
+    <w:lvl w:ilvl="8" w:tplc="0C090005" w:tentative="1">
+      <w:start w:val="1"/>
+      <w:numFmt w:val="bullet"/>
+      <w:lvlText w:val=""/>
+      <w:lvlJc w:val="left"/>
+      <w:pPr>
+        <w:ind w:left="6120" w:hanging="360"/>
+      </w:pPr>
+      <w:rPr>
+        <w:rFonts w:ascii="Wingdings" w:hAnsi="Wingdings" w:hint="default"/>
+      </w:rPr>
+    </w:lvl>
+  </w:abstractNum>
+  <w:abstractNum w:abstractNumId="5" w15:restartNumberingAfterBreak="0">
+    <w:nsid w:val="161A13E2"/>
+    <w:multiLevelType w:val="hybridMultilevel"/>
+    <w:tmpl w:val="058E6062"/>
+    <w:lvl w:ilvl="0" w:tplc="A0EAD628">
+      <w:numFmt w:val="bullet"/>
+      <w:lvlText w:val="-"/>
+      <w:lvlJc w:val="left"/>
+      <w:pPr>
+        <w:ind w:left="360" w:hanging="360"/>
+      </w:pPr>
+      <w:rPr>
+        <w:rFonts w:ascii="Calibri" w:eastAsia="Calibri" w:hAnsi="Calibri" w:cs="Calibri" w:hint="default"/>
+      </w:rPr>
+    </w:lvl>
+    <w:lvl w:ilvl="1" w:tplc="0C090003">
+      <w:start w:val="1"/>
+      <w:numFmt w:val="bullet"/>
+      <w:lvlText w:val="o"/>
+      <w:lvlJc w:val="left"/>
+      <w:pPr>
+        <w:ind w:left="1080" w:hanging="360"/>
+      </w:pPr>
+      <w:rPr>
+        <w:rFonts w:ascii="Courier New" w:hAnsi="Courier New" w:cs="Courier New" w:hint="default"/>
+      </w:rPr>
+    </w:lvl>
+    <w:lvl w:ilvl="2" w:tplc="0C090005" w:tentative="1">
+      <w:start w:val="1"/>
+      <w:numFmt w:val="bullet"/>
+      <w:lvlText w:val=""/>
+      <w:lvlJc w:val="left"/>
+      <w:pPr>
+        <w:ind w:left="1800" w:hanging="360"/>
+      </w:pPr>
+      <w:rPr>
+        <w:rFonts w:ascii="Wingdings" w:hAnsi="Wingdings" w:hint="default"/>
+      </w:rPr>
+    </w:lvl>
+    <w:lvl w:ilvl="3" w:tplc="0C090001" w:tentative="1">
+      <w:start w:val="1"/>
+      <w:numFmt w:val="bullet"/>
+      <w:lvlText w:val=""/>
+      <w:lvlJc w:val="left"/>
+      <w:pPr>
+        <w:ind w:left="2520" w:hanging="360"/>
+      </w:pPr>
+      <w:rPr>
+        <w:rFonts w:ascii="Symbol" w:hAnsi="Symbol" w:hint="default"/>
+      </w:rPr>
+    </w:lvl>
+    <w:lvl w:ilvl="4" w:tplc="0C090003" w:tentative="1">
+      <w:start w:val="1"/>
+      <w:numFmt w:val="bullet"/>
+      <w:lvlText w:val="o"/>
+      <w:lvlJc w:val="left"/>
+      <w:pPr>
+        <w:ind w:left="3240" w:hanging="360"/>
+      </w:pPr>
+      <w:rPr>
+        <w:rFonts w:ascii="Courier New" w:hAnsi="Courier New" w:cs="Courier New" w:hint="default"/>
+      </w:rPr>
+    </w:lvl>
+    <w:lvl w:ilvl="5" w:tplc="0C090005" w:tentative="1">
+      <w:start w:val="1"/>
+      <w:numFmt w:val="bullet"/>
+      <w:lvlText w:val=""/>
+      <w:lvlJc w:val="left"/>
+      <w:pPr>
+        <w:ind w:left="3960" w:hanging="360"/>
+      </w:pPr>
+      <w:rPr>
+        <w:rFonts w:ascii="Wingdings" w:hAnsi="Wingdings" w:hint="default"/>
+      </w:rPr>
+    </w:lvl>
+    <w:lvl w:ilvl="6" w:tplc="0C090001" w:tentative="1">
+      <w:start w:val="1"/>
+      <w:numFmt w:val="bullet"/>
+      <w:lvlText w:val=""/>
+      <w:lvlJc w:val="left"/>
+      <w:pPr>
+        <w:ind w:left="4680" w:hanging="360"/>
+      </w:pPr>
+      <w:rPr>
+        <w:rFonts w:ascii="Symbol" w:hAnsi="Symbol" w:hint="default"/>
+      </w:rPr>
+    </w:lvl>
+    <w:lvl w:ilvl="7" w:tplc="0C090003" w:tentative="1">
+      <w:start w:val="1"/>
+      <w:numFmt w:val="bullet"/>
+      <w:lvlText w:val="o"/>
+      <w:lvlJc w:val="left"/>
+      <w:pPr>
+        <w:ind w:left="5400" w:hanging="360"/>
+      </w:pPr>
+      <w:rPr>
+        <w:rFonts w:ascii="Courier New" w:hAnsi="Courier New" w:cs="Courier New" w:hint="default"/>
+      </w:rPr>
+    </w:lvl>
+    <w:lvl w:ilvl="8" w:tplc="0C090005" w:tentative="1">
+      <w:start w:val="1"/>
+      <w:numFmt w:val="bullet"/>
+      <w:lvlText w:val=""/>
+      <w:lvlJc w:val="left"/>
+      <w:pPr>
+        <w:ind w:left="6120" w:hanging="360"/>
+      </w:pPr>
+      <w:rPr>
+        <w:rFonts w:ascii="Wingdings" w:hAnsi="Wingdings" w:hint="default"/>
+      </w:rPr>
+    </w:lvl>
+  </w:abstractNum>
+  <w:abstractNum w:abstractNumId="6" w15:restartNumberingAfterBreak="0">
+    <w:nsid w:val="23A411B2"/>
+    <w:multiLevelType w:val="hybridMultilevel"/>
+    <w:tmpl w:val="40FC8A6A"/>
+    <w:lvl w:ilvl="0" w:tplc="A0EAD628">
+      <w:numFmt w:val="bullet"/>
+      <w:lvlText w:val="-"/>
+      <w:lvlJc w:val="left"/>
+      <w:pPr>
+        <w:ind w:left="720" w:hanging="360"/>
+      </w:pPr>
+      <w:rPr>
+        <w:rFonts w:ascii="Calibri" w:eastAsia="Calibri" w:hAnsi="Calibri" w:cs="Calibri" w:hint="default"/>
+      </w:rPr>
+    </w:lvl>
+    <w:lvl w:ilvl="1" w:tplc="0C090003" w:tentative="1">
+      <w:start w:val="1"/>
+      <w:numFmt w:val="bullet"/>
+      <w:lvlText w:val="o"/>
+      <w:lvlJc w:val="left"/>
+      <w:pPr>
+        <w:ind w:left="1440" w:hanging="360"/>
+      </w:pPr>
+      <w:rPr>
+        <w:rFonts w:ascii="Courier New" w:hAnsi="Courier New" w:cs="Courier New" w:hint="default"/>
+      </w:rPr>
+    </w:lvl>
+    <w:lvl w:ilvl="2" w:tplc="0C090005" w:tentative="1">
+      <w:start w:val="1"/>
+      <w:numFmt w:val="bullet"/>
+      <w:lvlText w:val=""/>
+      <w:lvlJc w:val="left"/>
+      <w:pPr>
+        <w:ind w:left="2160" w:hanging="360"/>
+      </w:pPr>
+      <w:rPr>
+        <w:rFonts w:ascii="Wingdings" w:hAnsi="Wingdings" w:hint="default"/>
+      </w:rPr>
+    </w:lvl>
+    <w:lvl w:ilvl="3" w:tplc="0C090001" w:tentative="1">
+      <w:start w:val="1"/>
+      <w:numFmt w:val="bullet"/>
+      <w:lvlText w:val=""/>
+      <w:lvlJc w:val="left"/>
+      <w:pPr>
+        <w:ind w:left="2880" w:hanging="360"/>
+      </w:pPr>
+      <w:rPr>
+        <w:rFonts w:ascii="Symbol" w:hAnsi="Symbol" w:hint="default"/>
+      </w:rPr>
+    </w:lvl>
+    <w:lvl w:ilvl="4" w:tplc="0C090003" w:tentative="1">
+      <w:start w:val="1"/>
+      <w:numFmt w:val="bullet"/>
+      <w:lvlText w:val="o"/>
+      <w:lvlJc w:val="left"/>
+      <w:pPr>
+        <w:ind w:left="3600" w:hanging="360"/>
+      </w:pPr>
+      <w:rPr>
+        <w:rFonts w:ascii="Courier New" w:hAnsi="Courier New" w:cs="Courier New" w:hint="default"/>
+      </w:rPr>
+    </w:lvl>
+    <w:lvl w:ilvl="5" w:tplc="0C090005" w:tentative="1">
+      <w:start w:val="1"/>
+      <w:numFmt w:val="bullet"/>
+      <w:lvlText w:val=""/>
+      <w:lvlJc w:val="left"/>
+      <w:pPr>
+        <w:ind w:left="4320" w:hanging="360"/>
+      </w:pPr>
+      <w:rPr>
+        <w:rFonts w:ascii="Wingdings" w:hAnsi="Wingdings" w:hint="default"/>
+      </w:rPr>
+    </w:lvl>
+    <w:lvl w:ilvl="6" w:tplc="0C090001" w:tentative="1">
+      <w:start w:val="1"/>
+      <w:numFmt w:val="bullet"/>
+      <w:lvlText w:val=""/>
+      <w:lvlJc w:val="left"/>
+      <w:pPr>
+        <w:ind w:left="5040" w:hanging="360"/>
+      </w:pPr>
+      <w:rPr>
+        <w:rFonts w:ascii="Symbol" w:hAnsi="Symbol" w:hint="default"/>
+      </w:rPr>
+    </w:lvl>
+    <w:lvl w:ilvl="7" w:tplc="0C090003" w:tentative="1">
+      <w:start w:val="1"/>
+      <w:numFmt w:val="bullet"/>
+      <w:lvlText w:val="o"/>
+      <w:lvlJc w:val="left"/>
+      <w:pPr>
+        <w:ind w:left="5760" w:hanging="360"/>
+      </w:pPr>
+      <w:rPr>
+        <w:rFonts w:ascii="Courier New" w:hAnsi="Courier New" w:cs="Courier New" w:hint="default"/>
+      </w:rPr>
+    </w:lvl>
+    <w:lvl w:ilvl="8" w:tplc="0C090005" w:tentative="1">
+      <w:start w:val="1"/>
+      <w:numFmt w:val="bullet"/>
+      <w:lvlText w:val=""/>
+      <w:lvlJc w:val="left"/>
+      <w:pPr>
+        <w:ind w:left="6480" w:hanging="360"/>
+      </w:pPr>
+      <w:rPr>
+        <w:rFonts w:ascii="Wingdings" w:hAnsi="Wingdings" w:hint="default"/>
+      </w:rPr>
+    </w:lvl>
+  </w:abstractNum>
+  <w:abstractNum w:abstractNumId="7" w15:restartNumberingAfterBreak="0">
     <w:nsid w:val="298D36DE"/>
     <w:multiLevelType w:val="hybridMultilevel"/>
     <w:tmpl w:val="4B28C19C"/>
@@ -5471,7 +7680,268 @@
       </w:rPr>
     </w:lvl>
   </w:abstractNum>
-  <w:abstractNum w:abstractNumId="5" w15:restartNumberingAfterBreak="0">
+  <w:abstractNum w:abstractNumId="8" w15:restartNumberingAfterBreak="0">
+    <w:nsid w:val="2A1478CE"/>
+    <w:multiLevelType w:val="hybridMultilevel"/>
+    <w:tmpl w:val="B15CC8B6"/>
+    <w:lvl w:ilvl="0" w:tplc="A0EAD628">
+      <w:numFmt w:val="bullet"/>
+      <w:lvlText w:val="-"/>
+      <w:lvlJc w:val="left"/>
+      <w:pPr>
+        <w:ind w:left="720" w:hanging="360"/>
+      </w:pPr>
+      <w:rPr>
+        <w:rFonts w:ascii="Calibri" w:eastAsia="Calibri" w:hAnsi="Calibri" w:cs="Calibri" w:hint="default"/>
+      </w:rPr>
+    </w:lvl>
+    <w:lvl w:ilvl="1" w:tplc="0C090003">
+      <w:start w:val="1"/>
+      <w:numFmt w:val="bullet"/>
+      <w:lvlText w:val="o"/>
+      <w:lvlJc w:val="left"/>
+      <w:pPr>
+        <w:ind w:left="1440" w:hanging="360"/>
+      </w:pPr>
+      <w:rPr>
+        <w:rFonts w:ascii="Courier New" w:hAnsi="Courier New" w:cs="Courier New" w:hint="default"/>
+      </w:rPr>
+    </w:lvl>
+    <w:lvl w:ilvl="2" w:tplc="0C090005">
+      <w:start w:val="1"/>
+      <w:numFmt w:val="bullet"/>
+      <w:lvlText w:val=""/>
+      <w:lvlJc w:val="left"/>
+      <w:pPr>
+        <w:ind w:left="2160" w:hanging="360"/>
+      </w:pPr>
+      <w:rPr>
+        <w:rFonts w:ascii="Wingdings" w:hAnsi="Wingdings" w:hint="default"/>
+      </w:rPr>
+    </w:lvl>
+    <w:lvl w:ilvl="3" w:tplc="0C090001" w:tentative="1">
+      <w:start w:val="1"/>
+      <w:numFmt w:val="bullet"/>
+      <w:lvlText w:val=""/>
+      <w:lvlJc w:val="left"/>
+      <w:pPr>
+        <w:ind w:left="2880" w:hanging="360"/>
+      </w:pPr>
+      <w:rPr>
+        <w:rFonts w:ascii="Symbol" w:hAnsi="Symbol" w:hint="default"/>
+      </w:rPr>
+    </w:lvl>
+    <w:lvl w:ilvl="4" w:tplc="0C090003" w:tentative="1">
+      <w:start w:val="1"/>
+      <w:numFmt w:val="bullet"/>
+      <w:lvlText w:val="o"/>
+      <w:lvlJc w:val="left"/>
+      <w:pPr>
+        <w:ind w:left="3600" w:hanging="360"/>
+      </w:pPr>
+      <w:rPr>
+        <w:rFonts w:ascii="Courier New" w:hAnsi="Courier New" w:cs="Courier New" w:hint="default"/>
+      </w:rPr>
+    </w:lvl>
+    <w:lvl w:ilvl="5" w:tplc="0C090005" w:tentative="1">
+      <w:start w:val="1"/>
+      <w:numFmt w:val="bullet"/>
+      <w:lvlText w:val=""/>
+      <w:lvlJc w:val="left"/>
+      <w:pPr>
+        <w:ind w:left="4320" w:hanging="360"/>
+      </w:pPr>
+      <w:rPr>
+        <w:rFonts w:ascii="Wingdings" w:hAnsi="Wingdings" w:hint="default"/>
+      </w:rPr>
+    </w:lvl>
+    <w:lvl w:ilvl="6" w:tplc="0C090001" w:tentative="1">
+      <w:start w:val="1"/>
+      <w:numFmt w:val="bullet"/>
+      <w:lvlText w:val=""/>
+      <w:lvlJc w:val="left"/>
+      <w:pPr>
+        <w:ind w:left="5040" w:hanging="360"/>
+      </w:pPr>
+      <w:rPr>
+        <w:rFonts w:ascii="Symbol" w:hAnsi="Symbol" w:hint="default"/>
+      </w:rPr>
+    </w:lvl>
+    <w:lvl w:ilvl="7" w:tplc="0C090003" w:tentative="1">
+      <w:start w:val="1"/>
+      <w:numFmt w:val="bullet"/>
+      <w:lvlText w:val="o"/>
+      <w:lvlJc w:val="left"/>
+      <w:pPr>
+        <w:ind w:left="5760" w:hanging="360"/>
+      </w:pPr>
+      <w:rPr>
+        <w:rFonts w:ascii="Courier New" w:hAnsi="Courier New" w:cs="Courier New" w:hint="default"/>
+      </w:rPr>
+    </w:lvl>
+    <w:lvl w:ilvl="8" w:tplc="0C090005" w:tentative="1">
+      <w:start w:val="1"/>
+      <w:numFmt w:val="bullet"/>
+      <w:lvlText w:val=""/>
+      <w:lvlJc w:val="left"/>
+      <w:pPr>
+        <w:ind w:left="6480" w:hanging="360"/>
+      </w:pPr>
+      <w:rPr>
+        <w:rFonts w:ascii="Wingdings" w:hAnsi="Wingdings" w:hint="default"/>
+      </w:rPr>
+    </w:lvl>
+  </w:abstractNum>
+  <w:abstractNum w:abstractNumId="9" w15:restartNumberingAfterBreak="0">
+    <w:nsid w:val="30381668"/>
+    <w:multiLevelType w:val="multilevel"/>
+    <w:tmpl w:val="983E2DFC"/>
+    <w:lvl w:ilvl="0">
+      <w:start w:val="1"/>
+      <w:numFmt w:val="bullet"/>
+      <w:lvlText w:val=""/>
+      <w:lvlJc w:val="left"/>
+      <w:pPr>
+        <w:tabs>
+          <w:tab w:val="num" w:pos="720"/>
+        </w:tabs>
+        <w:ind w:left="720" w:hanging="360"/>
+      </w:pPr>
+      <w:rPr>
+        <w:rFonts w:ascii="Symbol" w:hAnsi="Symbol" w:hint="default"/>
+        <w:sz w:val="20"/>
+      </w:rPr>
+    </w:lvl>
+    <w:lvl w:ilvl="1" w:tentative="1">
+      <w:start w:val="1"/>
+      <w:numFmt w:val="bullet"/>
+      <w:lvlText w:val="o"/>
+      <w:lvlJc w:val="left"/>
+      <w:pPr>
+        <w:tabs>
+          <w:tab w:val="num" w:pos="1440"/>
+        </w:tabs>
+        <w:ind w:left="1440" w:hanging="360"/>
+      </w:pPr>
+      <w:rPr>
+        <w:rFonts w:ascii="Courier New" w:hAnsi="Courier New" w:hint="default"/>
+        <w:sz w:val="20"/>
+      </w:rPr>
+    </w:lvl>
+    <w:lvl w:ilvl="2" w:tentative="1">
+      <w:start w:val="1"/>
+      <w:numFmt w:val="bullet"/>
+      <w:lvlText w:val=""/>
+      <w:lvlJc w:val="left"/>
+      <w:pPr>
+        <w:tabs>
+          <w:tab w:val="num" w:pos="2160"/>
+        </w:tabs>
+        <w:ind w:left="2160" w:hanging="360"/>
+      </w:pPr>
+      <w:rPr>
+        <w:rFonts w:ascii="Wingdings" w:hAnsi="Wingdings" w:hint="default"/>
+        <w:sz w:val="20"/>
+      </w:rPr>
+    </w:lvl>
+    <w:lvl w:ilvl="3" w:tentative="1">
+      <w:start w:val="1"/>
+      <w:numFmt w:val="bullet"/>
+      <w:lvlText w:val=""/>
+      <w:lvlJc w:val="left"/>
+      <w:pPr>
+        <w:tabs>
+          <w:tab w:val="num" w:pos="2880"/>
+        </w:tabs>
+        <w:ind w:left="2880" w:hanging="360"/>
+      </w:pPr>
+      <w:rPr>
+        <w:rFonts w:ascii="Wingdings" w:hAnsi="Wingdings" w:hint="default"/>
+        <w:sz w:val="20"/>
+      </w:rPr>
+    </w:lvl>
+    <w:lvl w:ilvl="4" w:tentative="1">
+      <w:start w:val="1"/>
+      <w:numFmt w:val="bullet"/>
+      <w:lvlText w:val=""/>
+      <w:lvlJc w:val="left"/>
+      <w:pPr>
+        <w:tabs>
+          <w:tab w:val="num" w:pos="3600"/>
+        </w:tabs>
+        <w:ind w:left="3600" w:hanging="360"/>
+      </w:pPr>
+      <w:rPr>
+        <w:rFonts w:ascii="Wingdings" w:hAnsi="Wingdings" w:hint="default"/>
+        <w:sz w:val="20"/>
+      </w:rPr>
+    </w:lvl>
+    <w:lvl w:ilvl="5" w:tentative="1">
+      <w:start w:val="1"/>
+      <w:numFmt w:val="bullet"/>
+      <w:lvlText w:val=""/>
+      <w:lvlJc w:val="left"/>
+      <w:pPr>
+        <w:tabs>
+          <w:tab w:val="num" w:pos="4320"/>
+        </w:tabs>
+        <w:ind w:left="4320" w:hanging="360"/>
+      </w:pPr>
+      <w:rPr>
+        <w:rFonts w:ascii="Wingdings" w:hAnsi="Wingdings" w:hint="default"/>
+        <w:sz w:val="20"/>
+      </w:rPr>
+    </w:lvl>
+    <w:lvl w:ilvl="6" w:tentative="1">
+      <w:start w:val="1"/>
+      <w:numFmt w:val="bullet"/>
+      <w:lvlText w:val=""/>
+      <w:lvlJc w:val="left"/>
+      <w:pPr>
+        <w:tabs>
+          <w:tab w:val="num" w:pos="5040"/>
+        </w:tabs>
+        <w:ind w:left="5040" w:hanging="360"/>
+      </w:pPr>
+      <w:rPr>
+        <w:rFonts w:ascii="Wingdings" w:hAnsi="Wingdings" w:hint="default"/>
+        <w:sz w:val="20"/>
+      </w:rPr>
+    </w:lvl>
+    <w:lvl w:ilvl="7" w:tentative="1">
+      <w:start w:val="1"/>
+      <w:numFmt w:val="bullet"/>
+      <w:lvlText w:val=""/>
+      <w:lvlJc w:val="left"/>
+      <w:pPr>
+        <w:tabs>
+          <w:tab w:val="num" w:pos="5760"/>
+        </w:tabs>
+        <w:ind w:left="5760" w:hanging="360"/>
+      </w:pPr>
+      <w:rPr>
+        <w:rFonts w:ascii="Wingdings" w:hAnsi="Wingdings" w:hint="default"/>
+        <w:sz w:val="20"/>
+      </w:rPr>
+    </w:lvl>
+    <w:lvl w:ilvl="8" w:tentative="1">
+      <w:start w:val="1"/>
+      <w:numFmt w:val="bullet"/>
+      <w:lvlText w:val=""/>
+      <w:lvlJc w:val="left"/>
+      <w:pPr>
+        <w:tabs>
+          <w:tab w:val="num" w:pos="6480"/>
+        </w:tabs>
+        <w:ind w:left="6480" w:hanging="360"/>
+      </w:pPr>
+      <w:rPr>
+        <w:rFonts w:ascii="Wingdings" w:hAnsi="Wingdings" w:hint="default"/>
+        <w:sz w:val="20"/>
+      </w:rPr>
+    </w:lvl>
+  </w:abstractNum>
+  <w:abstractNum w:abstractNumId="10" w15:restartNumberingAfterBreak="0">
     <w:nsid w:val="34BE2279"/>
     <w:multiLevelType w:val="hybridMultilevel"/>
     <w:tmpl w:val="6080A654"/>
@@ -5584,7 +8054,120 @@
       </w:rPr>
     </w:lvl>
   </w:abstractNum>
-  <w:abstractNum w:abstractNumId="6" w15:restartNumberingAfterBreak="0">
+  <w:abstractNum w:abstractNumId="11" w15:restartNumberingAfterBreak="0">
+    <w:nsid w:val="3B073ECE"/>
+    <w:multiLevelType w:val="hybridMultilevel"/>
+    <w:tmpl w:val="260E4B0C"/>
+    <w:lvl w:ilvl="0" w:tplc="0C090005">
+      <w:start w:val="1"/>
+      <w:numFmt w:val="bullet"/>
+      <w:lvlText w:val=""/>
+      <w:lvlJc w:val="left"/>
+      <w:pPr>
+        <w:ind w:left="360" w:hanging="360"/>
+      </w:pPr>
+      <w:rPr>
+        <w:rFonts w:ascii="Wingdings" w:hAnsi="Wingdings" w:hint="default"/>
+      </w:rPr>
+    </w:lvl>
+    <w:lvl w:ilvl="1" w:tplc="FFFFFFFF">
+      <w:start w:val="1"/>
+      <w:numFmt w:val="bullet"/>
+      <w:lvlText w:val="o"/>
+      <w:lvlJc w:val="left"/>
+      <w:pPr>
+        <w:ind w:left="1080" w:hanging="360"/>
+      </w:pPr>
+      <w:rPr>
+        <w:rFonts w:ascii="Courier New" w:hAnsi="Courier New" w:cs="Courier New" w:hint="default"/>
+      </w:rPr>
+    </w:lvl>
+    <w:lvl w:ilvl="2" w:tplc="FFFFFFFF" w:tentative="1">
+      <w:start w:val="1"/>
+      <w:numFmt w:val="bullet"/>
+      <w:lvlText w:val=""/>
+      <w:lvlJc w:val="left"/>
+      <w:pPr>
+        <w:ind w:left="1800" w:hanging="360"/>
+      </w:pPr>
+      <w:rPr>
+        <w:rFonts w:ascii="Wingdings" w:hAnsi="Wingdings" w:hint="default"/>
+      </w:rPr>
+    </w:lvl>
+    <w:lvl w:ilvl="3" w:tplc="FFFFFFFF" w:tentative="1">
+      <w:start w:val="1"/>
+      <w:numFmt w:val="bullet"/>
+      <w:lvlText w:val=""/>
+      <w:lvlJc w:val="left"/>
+      <w:pPr>
+        <w:ind w:left="2520" w:hanging="360"/>
+      </w:pPr>
+      <w:rPr>
+        <w:rFonts w:ascii="Symbol" w:hAnsi="Symbol" w:hint="default"/>
+      </w:rPr>
+    </w:lvl>
+    <w:lvl w:ilvl="4" w:tplc="FFFFFFFF" w:tentative="1">
+      <w:start w:val="1"/>
+      <w:numFmt w:val="bullet"/>
+      <w:lvlText w:val="o"/>
+      <w:lvlJc w:val="left"/>
+      <w:pPr>
+        <w:ind w:left="3240" w:hanging="360"/>
+      </w:pPr>
+      <w:rPr>
+        <w:rFonts w:ascii="Courier New" w:hAnsi="Courier New" w:cs="Courier New" w:hint="default"/>
+      </w:rPr>
+    </w:lvl>
+    <w:lvl w:ilvl="5" w:tplc="FFFFFFFF" w:tentative="1">
+      <w:start w:val="1"/>
+      <w:numFmt w:val="bullet"/>
+      <w:lvlText w:val=""/>
+      <w:lvlJc w:val="left"/>
+      <w:pPr>
+        <w:ind w:left="3960" w:hanging="360"/>
+      </w:pPr>
+      <w:rPr>
+        <w:rFonts w:ascii="Wingdings" w:hAnsi="Wingdings" w:hint="default"/>
+      </w:rPr>
+    </w:lvl>
+    <w:lvl w:ilvl="6" w:tplc="FFFFFFFF" w:tentative="1">
+      <w:start w:val="1"/>
+      <w:numFmt w:val="bullet"/>
+      <w:lvlText w:val=""/>
+      <w:lvlJc w:val="left"/>
+      <w:pPr>
+        <w:ind w:left="4680" w:hanging="360"/>
+      </w:pPr>
+      <w:rPr>
+        <w:rFonts w:ascii="Symbol" w:hAnsi="Symbol" w:hint="default"/>
+      </w:rPr>
+    </w:lvl>
+    <w:lvl w:ilvl="7" w:tplc="FFFFFFFF" w:tentative="1">
+      <w:start w:val="1"/>
+      <w:numFmt w:val="bullet"/>
+      <w:lvlText w:val="o"/>
+      <w:lvlJc w:val="left"/>
+      <w:pPr>
+        <w:ind w:left="5400" w:hanging="360"/>
+      </w:pPr>
+      <w:rPr>
+        <w:rFonts w:ascii="Courier New" w:hAnsi="Courier New" w:cs="Courier New" w:hint="default"/>
+      </w:rPr>
+    </w:lvl>
+    <w:lvl w:ilvl="8" w:tplc="FFFFFFFF" w:tentative="1">
+      <w:start w:val="1"/>
+      <w:numFmt w:val="bullet"/>
+      <w:lvlText w:val=""/>
+      <w:lvlJc w:val="left"/>
+      <w:pPr>
+        <w:ind w:left="6120" w:hanging="360"/>
+      </w:pPr>
+      <w:rPr>
+        <w:rFonts w:ascii="Wingdings" w:hAnsi="Wingdings" w:hint="default"/>
+      </w:rPr>
+    </w:lvl>
+  </w:abstractNum>
+  <w:abstractNum w:abstractNumId="12" w15:restartNumberingAfterBreak="0">
     <w:nsid w:val="3D937AE3"/>
     <w:multiLevelType w:val="hybridMultilevel"/>
     <w:tmpl w:val="37C01910"/>
@@ -5697,7 +8280,7 @@
       </w:rPr>
     </w:lvl>
   </w:abstractNum>
-  <w:abstractNum w:abstractNumId="7" w15:restartNumberingAfterBreak="0">
+  <w:abstractNum w:abstractNumId="13" w15:restartNumberingAfterBreak="0">
     <w:nsid w:val="44EC5542"/>
     <w:multiLevelType w:val="hybridMultilevel"/>
     <w:tmpl w:val="F7F2CA12"/>
@@ -5810,7 +8393,7 @@
       </w:rPr>
     </w:lvl>
   </w:abstractNum>
-  <w:abstractNum w:abstractNumId="8" w15:restartNumberingAfterBreak="0">
+  <w:abstractNum w:abstractNumId="14" w15:restartNumberingAfterBreak="0">
     <w:nsid w:val="47927793"/>
     <w:multiLevelType w:val="hybridMultilevel"/>
     <w:tmpl w:val="1590B70C"/>
@@ -5900,7 +8483,418 @@
       </w:pPr>
     </w:lvl>
   </w:abstractNum>
-  <w:abstractNum w:abstractNumId="9" w15:restartNumberingAfterBreak="0">
+  <w:abstractNum w:abstractNumId="15" w15:restartNumberingAfterBreak="0">
+    <w:nsid w:val="48383FC0"/>
+    <w:multiLevelType w:val="hybridMultilevel"/>
+    <w:tmpl w:val="E8545D30"/>
+    <w:lvl w:ilvl="0" w:tplc="0C090001">
+      <w:start w:val="1"/>
+      <w:numFmt w:val="bullet"/>
+      <w:lvlText w:val=""/>
+      <w:lvlJc w:val="left"/>
+      <w:pPr>
+        <w:ind w:left="720" w:hanging="360"/>
+      </w:pPr>
+      <w:rPr>
+        <w:rFonts w:ascii="Symbol" w:hAnsi="Symbol" w:hint="default"/>
+      </w:rPr>
+    </w:lvl>
+    <w:lvl w:ilvl="1" w:tplc="0C090003" w:tentative="1">
+      <w:start w:val="1"/>
+      <w:numFmt w:val="bullet"/>
+      <w:lvlText w:val="o"/>
+      <w:lvlJc w:val="left"/>
+      <w:pPr>
+        <w:ind w:left="1440" w:hanging="360"/>
+      </w:pPr>
+      <w:rPr>
+        <w:rFonts w:ascii="Courier New" w:hAnsi="Courier New" w:cs="Courier New" w:hint="default"/>
+      </w:rPr>
+    </w:lvl>
+    <w:lvl w:ilvl="2" w:tplc="0C090005" w:tentative="1">
+      <w:start w:val="1"/>
+      <w:numFmt w:val="bullet"/>
+      <w:lvlText w:val=""/>
+      <w:lvlJc w:val="left"/>
+      <w:pPr>
+        <w:ind w:left="2160" w:hanging="360"/>
+      </w:pPr>
+      <w:rPr>
+        <w:rFonts w:ascii="Wingdings" w:hAnsi="Wingdings" w:hint="default"/>
+      </w:rPr>
+    </w:lvl>
+    <w:lvl w:ilvl="3" w:tplc="0C090001" w:tentative="1">
+      <w:start w:val="1"/>
+      <w:numFmt w:val="bullet"/>
+      <w:lvlText w:val=""/>
+      <w:lvlJc w:val="left"/>
+      <w:pPr>
+        <w:ind w:left="2880" w:hanging="360"/>
+      </w:pPr>
+      <w:rPr>
+        <w:rFonts w:ascii="Symbol" w:hAnsi="Symbol" w:hint="default"/>
+      </w:rPr>
+    </w:lvl>
+    <w:lvl w:ilvl="4" w:tplc="0C090003" w:tentative="1">
+      <w:start w:val="1"/>
+      <w:numFmt w:val="bullet"/>
+      <w:lvlText w:val="o"/>
+      <w:lvlJc w:val="left"/>
+      <w:pPr>
+        <w:ind w:left="3600" w:hanging="360"/>
+      </w:pPr>
+      <w:rPr>
+        <w:rFonts w:ascii="Courier New" w:hAnsi="Courier New" w:cs="Courier New" w:hint="default"/>
+      </w:rPr>
+    </w:lvl>
+    <w:lvl w:ilvl="5" w:tplc="0C090005" w:tentative="1">
+      <w:start w:val="1"/>
+      <w:numFmt w:val="bullet"/>
+      <w:lvlText w:val=""/>
+      <w:lvlJc w:val="left"/>
+      <w:pPr>
+        <w:ind w:left="4320" w:hanging="360"/>
+      </w:pPr>
+      <w:rPr>
+        <w:rFonts w:ascii="Wingdings" w:hAnsi="Wingdings" w:hint="default"/>
+      </w:rPr>
+    </w:lvl>
+    <w:lvl w:ilvl="6" w:tplc="0C090001" w:tentative="1">
+      <w:start w:val="1"/>
+      <w:numFmt w:val="bullet"/>
+      <w:lvlText w:val=""/>
+      <w:lvlJc w:val="left"/>
+      <w:pPr>
+        <w:ind w:left="5040" w:hanging="360"/>
+      </w:pPr>
+      <w:rPr>
+        <w:rFonts w:ascii="Symbol" w:hAnsi="Symbol" w:hint="default"/>
+      </w:rPr>
+    </w:lvl>
+    <w:lvl w:ilvl="7" w:tplc="0C090003" w:tentative="1">
+      <w:start w:val="1"/>
+      <w:numFmt w:val="bullet"/>
+      <w:lvlText w:val="o"/>
+      <w:lvlJc w:val="left"/>
+      <w:pPr>
+        <w:ind w:left="5760" w:hanging="360"/>
+      </w:pPr>
+      <w:rPr>
+        <w:rFonts w:ascii="Courier New" w:hAnsi="Courier New" w:cs="Courier New" w:hint="default"/>
+      </w:rPr>
+    </w:lvl>
+    <w:lvl w:ilvl="8" w:tplc="0C090005" w:tentative="1">
+      <w:start w:val="1"/>
+      <w:numFmt w:val="bullet"/>
+      <w:lvlText w:val=""/>
+      <w:lvlJc w:val="left"/>
+      <w:pPr>
+        <w:ind w:left="6480" w:hanging="360"/>
+      </w:pPr>
+      <w:rPr>
+        <w:rFonts w:ascii="Wingdings" w:hAnsi="Wingdings" w:hint="default"/>
+      </w:rPr>
+    </w:lvl>
+  </w:abstractNum>
+  <w:abstractNum w:abstractNumId="16" w15:restartNumberingAfterBreak="0">
+    <w:nsid w:val="4D894483"/>
+    <w:multiLevelType w:val="multilevel"/>
+    <w:tmpl w:val="34A870DE"/>
+    <w:lvl w:ilvl="0">
+      <w:start w:val="1"/>
+      <w:numFmt w:val="bullet"/>
+      <w:lvlText w:val=""/>
+      <w:lvlJc w:val="left"/>
+      <w:pPr>
+        <w:tabs>
+          <w:tab w:val="num" w:pos="720"/>
+        </w:tabs>
+        <w:ind w:left="720" w:hanging="360"/>
+      </w:pPr>
+      <w:rPr>
+        <w:rFonts w:ascii="Symbol" w:hAnsi="Symbol" w:hint="default"/>
+        <w:sz w:val="20"/>
+      </w:rPr>
+    </w:lvl>
+    <w:lvl w:ilvl="1" w:tentative="1">
+      <w:start w:val="1"/>
+      <w:numFmt w:val="bullet"/>
+      <w:lvlText w:val="o"/>
+      <w:lvlJc w:val="left"/>
+      <w:pPr>
+        <w:tabs>
+          <w:tab w:val="num" w:pos="1440"/>
+        </w:tabs>
+        <w:ind w:left="1440" w:hanging="360"/>
+      </w:pPr>
+      <w:rPr>
+        <w:rFonts w:ascii="Courier New" w:hAnsi="Courier New" w:hint="default"/>
+        <w:sz w:val="20"/>
+      </w:rPr>
+    </w:lvl>
+    <w:lvl w:ilvl="2" w:tentative="1">
+      <w:start w:val="1"/>
+      <w:numFmt w:val="bullet"/>
+      <w:lvlText w:val=""/>
+      <w:lvlJc w:val="left"/>
+      <w:pPr>
+        <w:tabs>
+          <w:tab w:val="num" w:pos="2160"/>
+        </w:tabs>
+        <w:ind w:left="2160" w:hanging="360"/>
+      </w:pPr>
+      <w:rPr>
+        <w:rFonts w:ascii="Wingdings" w:hAnsi="Wingdings" w:hint="default"/>
+        <w:sz w:val="20"/>
+      </w:rPr>
+    </w:lvl>
+    <w:lvl w:ilvl="3" w:tentative="1">
+      <w:start w:val="1"/>
+      <w:numFmt w:val="bullet"/>
+      <w:lvlText w:val=""/>
+      <w:lvlJc w:val="left"/>
+      <w:pPr>
+        <w:tabs>
+          <w:tab w:val="num" w:pos="2880"/>
+        </w:tabs>
+        <w:ind w:left="2880" w:hanging="360"/>
+      </w:pPr>
+      <w:rPr>
+        <w:rFonts w:ascii="Wingdings" w:hAnsi="Wingdings" w:hint="default"/>
+        <w:sz w:val="20"/>
+      </w:rPr>
+    </w:lvl>
+    <w:lvl w:ilvl="4" w:tentative="1">
+      <w:start w:val="1"/>
+      <w:numFmt w:val="bullet"/>
+      <w:lvlText w:val=""/>
+      <w:lvlJc w:val="left"/>
+      <w:pPr>
+        <w:tabs>
+          <w:tab w:val="num" w:pos="3600"/>
+        </w:tabs>
+        <w:ind w:left="3600" w:hanging="360"/>
+      </w:pPr>
+      <w:rPr>
+        <w:rFonts w:ascii="Wingdings" w:hAnsi="Wingdings" w:hint="default"/>
+        <w:sz w:val="20"/>
+      </w:rPr>
+    </w:lvl>
+    <w:lvl w:ilvl="5" w:tentative="1">
+      <w:start w:val="1"/>
+      <w:numFmt w:val="bullet"/>
+      <w:lvlText w:val=""/>
+      <w:lvlJc w:val="left"/>
+      <w:pPr>
+        <w:tabs>
+          <w:tab w:val="num" w:pos="4320"/>
+        </w:tabs>
+        <w:ind w:left="4320" w:hanging="360"/>
+      </w:pPr>
+      <w:rPr>
+        <w:rFonts w:ascii="Wingdings" w:hAnsi="Wingdings" w:hint="default"/>
+        <w:sz w:val="20"/>
+      </w:rPr>
+    </w:lvl>
+    <w:lvl w:ilvl="6" w:tentative="1">
+      <w:start w:val="1"/>
+      <w:numFmt w:val="bullet"/>
+      <w:lvlText w:val=""/>
+      <w:lvlJc w:val="left"/>
+      <w:pPr>
+        <w:tabs>
+          <w:tab w:val="num" w:pos="5040"/>
+        </w:tabs>
+        <w:ind w:left="5040" w:hanging="360"/>
+      </w:pPr>
+      <w:rPr>
+        <w:rFonts w:ascii="Wingdings" w:hAnsi="Wingdings" w:hint="default"/>
+        <w:sz w:val="20"/>
+      </w:rPr>
+    </w:lvl>
+    <w:lvl w:ilvl="7" w:tentative="1">
+      <w:start w:val="1"/>
+      <w:numFmt w:val="bullet"/>
+      <w:lvlText w:val=""/>
+      <w:lvlJc w:val="left"/>
+      <w:pPr>
+        <w:tabs>
+          <w:tab w:val="num" w:pos="5760"/>
+        </w:tabs>
+        <w:ind w:left="5760" w:hanging="360"/>
+      </w:pPr>
+      <w:rPr>
+        <w:rFonts w:ascii="Wingdings" w:hAnsi="Wingdings" w:hint="default"/>
+        <w:sz w:val="20"/>
+      </w:rPr>
+    </w:lvl>
+    <w:lvl w:ilvl="8" w:tentative="1">
+      <w:start w:val="1"/>
+      <w:numFmt w:val="bullet"/>
+      <w:lvlText w:val=""/>
+      <w:lvlJc w:val="left"/>
+      <w:pPr>
+        <w:tabs>
+          <w:tab w:val="num" w:pos="6480"/>
+        </w:tabs>
+        <w:ind w:left="6480" w:hanging="360"/>
+      </w:pPr>
+      <w:rPr>
+        <w:rFonts w:ascii="Wingdings" w:hAnsi="Wingdings" w:hint="default"/>
+        <w:sz w:val="20"/>
+      </w:rPr>
+    </w:lvl>
+  </w:abstractNum>
+  <w:abstractNum w:abstractNumId="17" w15:restartNumberingAfterBreak="0">
+    <w:nsid w:val="4F1E7649"/>
+    <w:multiLevelType w:val="multilevel"/>
+    <w:tmpl w:val="2A2C56DC"/>
+    <w:lvl w:ilvl="0">
+      <w:start w:val="1"/>
+      <w:numFmt w:val="bullet"/>
+      <w:lvlText w:val=""/>
+      <w:lvlJc w:val="left"/>
+      <w:pPr>
+        <w:tabs>
+          <w:tab w:val="num" w:pos="720"/>
+        </w:tabs>
+        <w:ind w:left="720" w:hanging="360"/>
+      </w:pPr>
+      <w:rPr>
+        <w:rFonts w:ascii="Symbol" w:hAnsi="Symbol" w:hint="default"/>
+        <w:sz w:val="20"/>
+      </w:rPr>
+    </w:lvl>
+    <w:lvl w:ilvl="1" w:tentative="1">
+      <w:start w:val="1"/>
+      <w:numFmt w:val="bullet"/>
+      <w:lvlText w:val="o"/>
+      <w:lvlJc w:val="left"/>
+      <w:pPr>
+        <w:tabs>
+          <w:tab w:val="num" w:pos="1440"/>
+        </w:tabs>
+        <w:ind w:left="1440" w:hanging="360"/>
+      </w:pPr>
+      <w:rPr>
+        <w:rFonts w:ascii="Courier New" w:hAnsi="Courier New" w:hint="default"/>
+        <w:sz w:val="20"/>
+      </w:rPr>
+    </w:lvl>
+    <w:lvl w:ilvl="2" w:tentative="1">
+      <w:start w:val="1"/>
+      <w:numFmt w:val="bullet"/>
+      <w:lvlText w:val=""/>
+      <w:lvlJc w:val="left"/>
+      <w:pPr>
+        <w:tabs>
+          <w:tab w:val="num" w:pos="2160"/>
+        </w:tabs>
+        <w:ind w:left="2160" w:hanging="360"/>
+      </w:pPr>
+      <w:rPr>
+        <w:rFonts w:ascii="Wingdings" w:hAnsi="Wingdings" w:hint="default"/>
+        <w:sz w:val="20"/>
+      </w:rPr>
+    </w:lvl>
+    <w:lvl w:ilvl="3" w:tentative="1">
+      <w:start w:val="1"/>
+      <w:numFmt w:val="bullet"/>
+      <w:lvlText w:val=""/>
+      <w:lvlJc w:val="left"/>
+      <w:pPr>
+        <w:tabs>
+          <w:tab w:val="num" w:pos="2880"/>
+        </w:tabs>
+        <w:ind w:left="2880" w:hanging="360"/>
+      </w:pPr>
+      <w:rPr>
+        <w:rFonts w:ascii="Wingdings" w:hAnsi="Wingdings" w:hint="default"/>
+        <w:sz w:val="20"/>
+      </w:rPr>
+    </w:lvl>
+    <w:lvl w:ilvl="4" w:tentative="1">
+      <w:start w:val="1"/>
+      <w:numFmt w:val="bullet"/>
+      <w:lvlText w:val=""/>
+      <w:lvlJc w:val="left"/>
+      <w:pPr>
+        <w:tabs>
+          <w:tab w:val="num" w:pos="3600"/>
+        </w:tabs>
+        <w:ind w:left="3600" w:hanging="360"/>
+      </w:pPr>
+      <w:rPr>
+        <w:rFonts w:ascii="Wingdings" w:hAnsi="Wingdings" w:hint="default"/>
+        <w:sz w:val="20"/>
+      </w:rPr>
+    </w:lvl>
+    <w:lvl w:ilvl="5" w:tentative="1">
+      <w:start w:val="1"/>
+      <w:numFmt w:val="bullet"/>
+      <w:lvlText w:val=""/>
+      <w:lvlJc w:val="left"/>
+      <w:pPr>
+        <w:tabs>
+          <w:tab w:val="num" w:pos="4320"/>
+        </w:tabs>
+        <w:ind w:left="4320" w:hanging="360"/>
+      </w:pPr>
+      <w:rPr>
+        <w:rFonts w:ascii="Wingdings" w:hAnsi="Wingdings" w:hint="default"/>
+        <w:sz w:val="20"/>
+      </w:rPr>
+    </w:lvl>
+    <w:lvl w:ilvl="6" w:tentative="1">
+      <w:start w:val="1"/>
+      <w:numFmt w:val="bullet"/>
+      <w:lvlText w:val=""/>
+      <w:lvlJc w:val="left"/>
+      <w:pPr>
+        <w:tabs>
+          <w:tab w:val="num" w:pos="5040"/>
+        </w:tabs>
+        <w:ind w:left="5040" w:hanging="360"/>
+      </w:pPr>
+      <w:rPr>
+        <w:rFonts w:ascii="Wingdings" w:hAnsi="Wingdings" w:hint="default"/>
+        <w:sz w:val="20"/>
+      </w:rPr>
+    </w:lvl>
+    <w:lvl w:ilvl="7" w:tentative="1">
+      <w:start w:val="1"/>
+      <w:numFmt w:val="bullet"/>
+      <w:lvlText w:val=""/>
+      <w:lvlJc w:val="left"/>
+      <w:pPr>
+        <w:tabs>
+          <w:tab w:val="num" w:pos="5760"/>
+        </w:tabs>
+        <w:ind w:left="5760" w:hanging="360"/>
+      </w:pPr>
+      <w:rPr>
+        <w:rFonts w:ascii="Wingdings" w:hAnsi="Wingdings" w:hint="default"/>
+        <w:sz w:val="20"/>
+      </w:rPr>
+    </w:lvl>
+    <w:lvl w:ilvl="8" w:tentative="1">
+      <w:start w:val="1"/>
+      <w:numFmt w:val="bullet"/>
+      <w:lvlText w:val=""/>
+      <w:lvlJc w:val="left"/>
+      <w:pPr>
+        <w:tabs>
+          <w:tab w:val="num" w:pos="6480"/>
+        </w:tabs>
+        <w:ind w:left="6480" w:hanging="360"/>
+      </w:pPr>
+      <w:rPr>
+        <w:rFonts w:ascii="Wingdings" w:hAnsi="Wingdings" w:hint="default"/>
+        <w:sz w:val="20"/>
+      </w:rPr>
+    </w:lvl>
+  </w:abstractNum>
+  <w:abstractNum w:abstractNumId="18" w15:restartNumberingAfterBreak="0">
     <w:nsid w:val="51E63120"/>
     <w:multiLevelType w:val="hybridMultilevel"/>
     <w:tmpl w:val="C980CDEA"/>
@@ -5989,7 +8983,7 @@
       </w:pPr>
     </w:lvl>
   </w:abstractNum>
-  <w:abstractNum w:abstractNumId="10" w15:restartNumberingAfterBreak="0">
+  <w:abstractNum w:abstractNumId="19" w15:restartNumberingAfterBreak="0">
     <w:nsid w:val="522D3F94"/>
     <w:multiLevelType w:val="hybridMultilevel"/>
     <w:tmpl w:val="B5FC0078"/>
@@ -6102,7 +9096,7 @@
       </w:rPr>
     </w:lvl>
   </w:abstractNum>
-  <w:abstractNum w:abstractNumId="11" w15:restartNumberingAfterBreak="0">
+  <w:abstractNum w:abstractNumId="20" w15:restartNumberingAfterBreak="0">
     <w:nsid w:val="537E54B9"/>
     <w:multiLevelType w:val="hybridMultilevel"/>
     <w:tmpl w:val="0EC63044"/>
@@ -6215,7 +9209,7 @@
       </w:rPr>
     </w:lvl>
   </w:abstractNum>
-  <w:abstractNum w:abstractNumId="12" w15:restartNumberingAfterBreak="0">
+  <w:abstractNum w:abstractNumId="21" w15:restartNumberingAfterBreak="0">
     <w:nsid w:val="5A316280"/>
     <w:multiLevelType w:val="hybridMultilevel"/>
     <w:tmpl w:val="11346A6C"/>
@@ -6301,7 +9295,531 @@
       </w:pPr>
     </w:lvl>
   </w:abstractNum>
-  <w:abstractNum w:abstractNumId="13" w15:restartNumberingAfterBreak="0">
+  <w:abstractNum w:abstractNumId="22" w15:restartNumberingAfterBreak="0">
+    <w:nsid w:val="5AE42D47"/>
+    <w:multiLevelType w:val="hybridMultilevel"/>
+    <w:tmpl w:val="60C6E0EA"/>
+    <w:lvl w:ilvl="0" w:tplc="0C090001">
+      <w:start w:val="1"/>
+      <w:numFmt w:val="bullet"/>
+      <w:lvlText w:val=""/>
+      <w:lvlJc w:val="left"/>
+      <w:pPr>
+        <w:ind w:left="720" w:hanging="360"/>
+      </w:pPr>
+      <w:rPr>
+        <w:rFonts w:ascii="Symbol" w:hAnsi="Symbol" w:hint="default"/>
+      </w:rPr>
+    </w:lvl>
+    <w:lvl w:ilvl="1" w:tplc="0C090003" w:tentative="1">
+      <w:start w:val="1"/>
+      <w:numFmt w:val="bullet"/>
+      <w:lvlText w:val="o"/>
+      <w:lvlJc w:val="left"/>
+      <w:pPr>
+        <w:ind w:left="1440" w:hanging="360"/>
+      </w:pPr>
+      <w:rPr>
+        <w:rFonts w:ascii="Courier New" w:hAnsi="Courier New" w:cs="Courier New" w:hint="default"/>
+      </w:rPr>
+    </w:lvl>
+    <w:lvl w:ilvl="2" w:tplc="0C090005" w:tentative="1">
+      <w:start w:val="1"/>
+      <w:numFmt w:val="bullet"/>
+      <w:lvlText w:val=""/>
+      <w:lvlJc w:val="left"/>
+      <w:pPr>
+        <w:ind w:left="2160" w:hanging="360"/>
+      </w:pPr>
+      <w:rPr>
+        <w:rFonts w:ascii="Wingdings" w:hAnsi="Wingdings" w:hint="default"/>
+      </w:rPr>
+    </w:lvl>
+    <w:lvl w:ilvl="3" w:tplc="0C090001" w:tentative="1">
+      <w:start w:val="1"/>
+      <w:numFmt w:val="bullet"/>
+      <w:lvlText w:val=""/>
+      <w:lvlJc w:val="left"/>
+      <w:pPr>
+        <w:ind w:left="2880" w:hanging="360"/>
+      </w:pPr>
+      <w:rPr>
+        <w:rFonts w:ascii="Symbol" w:hAnsi="Symbol" w:hint="default"/>
+      </w:rPr>
+    </w:lvl>
+    <w:lvl w:ilvl="4" w:tplc="0C090003" w:tentative="1">
+      <w:start w:val="1"/>
+      <w:numFmt w:val="bullet"/>
+      <w:lvlText w:val="o"/>
+      <w:lvlJc w:val="left"/>
+      <w:pPr>
+        <w:ind w:left="3600" w:hanging="360"/>
+      </w:pPr>
+      <w:rPr>
+        <w:rFonts w:ascii="Courier New" w:hAnsi="Courier New" w:cs="Courier New" w:hint="default"/>
+      </w:rPr>
+    </w:lvl>
+    <w:lvl w:ilvl="5" w:tplc="0C090005" w:tentative="1">
+      <w:start w:val="1"/>
+      <w:numFmt w:val="bullet"/>
+      <w:lvlText w:val=""/>
+      <w:lvlJc w:val="left"/>
+      <w:pPr>
+        <w:ind w:left="4320" w:hanging="360"/>
+      </w:pPr>
+      <w:rPr>
+        <w:rFonts w:ascii="Wingdings" w:hAnsi="Wingdings" w:hint="default"/>
+      </w:rPr>
+    </w:lvl>
+    <w:lvl w:ilvl="6" w:tplc="0C090001" w:tentative="1">
+      <w:start w:val="1"/>
+      <w:numFmt w:val="bullet"/>
+      <w:lvlText w:val=""/>
+      <w:lvlJc w:val="left"/>
+      <w:pPr>
+        <w:ind w:left="5040" w:hanging="360"/>
+      </w:pPr>
+      <w:rPr>
+        <w:rFonts w:ascii="Symbol" w:hAnsi="Symbol" w:hint="default"/>
+      </w:rPr>
+    </w:lvl>
+    <w:lvl w:ilvl="7" w:tplc="0C090003" w:tentative="1">
+      <w:start w:val="1"/>
+      <w:numFmt w:val="bullet"/>
+      <w:lvlText w:val="o"/>
+      <w:lvlJc w:val="left"/>
+      <w:pPr>
+        <w:ind w:left="5760" w:hanging="360"/>
+      </w:pPr>
+      <w:rPr>
+        <w:rFonts w:ascii="Courier New" w:hAnsi="Courier New" w:cs="Courier New" w:hint="default"/>
+      </w:rPr>
+    </w:lvl>
+    <w:lvl w:ilvl="8" w:tplc="0C090005" w:tentative="1">
+      <w:start w:val="1"/>
+      <w:numFmt w:val="bullet"/>
+      <w:lvlText w:val=""/>
+      <w:lvlJc w:val="left"/>
+      <w:pPr>
+        <w:ind w:left="6480" w:hanging="360"/>
+      </w:pPr>
+      <w:rPr>
+        <w:rFonts w:ascii="Wingdings" w:hAnsi="Wingdings" w:hint="default"/>
+      </w:rPr>
+    </w:lvl>
+  </w:abstractNum>
+  <w:abstractNum w:abstractNumId="23" w15:restartNumberingAfterBreak="0">
+    <w:nsid w:val="5D380600"/>
+    <w:multiLevelType w:val="hybridMultilevel"/>
+    <w:tmpl w:val="D3D078DA"/>
+    <w:lvl w:ilvl="0" w:tplc="0C090001">
+      <w:start w:val="1"/>
+      <w:numFmt w:val="bullet"/>
+      <w:lvlText w:val=""/>
+      <w:lvlJc w:val="left"/>
+      <w:pPr>
+        <w:ind w:left="720" w:hanging="360"/>
+      </w:pPr>
+      <w:rPr>
+        <w:rFonts w:ascii="Symbol" w:hAnsi="Symbol" w:hint="default"/>
+      </w:rPr>
+    </w:lvl>
+    <w:lvl w:ilvl="1" w:tplc="0C090003" w:tentative="1">
+      <w:start w:val="1"/>
+      <w:numFmt w:val="bullet"/>
+      <w:lvlText w:val="o"/>
+      <w:lvlJc w:val="left"/>
+      <w:pPr>
+        <w:ind w:left="1440" w:hanging="360"/>
+      </w:pPr>
+      <w:rPr>
+        <w:rFonts w:ascii="Courier New" w:hAnsi="Courier New" w:cs="Courier New" w:hint="default"/>
+      </w:rPr>
+    </w:lvl>
+    <w:lvl w:ilvl="2" w:tplc="0C090005" w:tentative="1">
+      <w:start w:val="1"/>
+      <w:numFmt w:val="bullet"/>
+      <w:lvlText w:val=""/>
+      <w:lvlJc w:val="left"/>
+      <w:pPr>
+        <w:ind w:left="2160" w:hanging="360"/>
+      </w:pPr>
+      <w:rPr>
+        <w:rFonts w:ascii="Wingdings" w:hAnsi="Wingdings" w:hint="default"/>
+      </w:rPr>
+    </w:lvl>
+    <w:lvl w:ilvl="3" w:tplc="0C090001" w:tentative="1">
+      <w:start w:val="1"/>
+      <w:numFmt w:val="bullet"/>
+      <w:lvlText w:val=""/>
+      <w:lvlJc w:val="left"/>
+      <w:pPr>
+        <w:ind w:left="2880" w:hanging="360"/>
+      </w:pPr>
+      <w:rPr>
+        <w:rFonts w:ascii="Symbol" w:hAnsi="Symbol" w:hint="default"/>
+      </w:rPr>
+    </w:lvl>
+    <w:lvl w:ilvl="4" w:tplc="0C090003" w:tentative="1">
+      <w:start w:val="1"/>
+      <w:numFmt w:val="bullet"/>
+      <w:lvlText w:val="o"/>
+      <w:lvlJc w:val="left"/>
+      <w:pPr>
+        <w:ind w:left="3600" w:hanging="360"/>
+      </w:pPr>
+      <w:rPr>
+        <w:rFonts w:ascii="Courier New" w:hAnsi="Courier New" w:cs="Courier New" w:hint="default"/>
+      </w:rPr>
+    </w:lvl>
+    <w:lvl w:ilvl="5" w:tplc="0C090005" w:tentative="1">
+      <w:start w:val="1"/>
+      <w:numFmt w:val="bullet"/>
+      <w:lvlText w:val=""/>
+      <w:lvlJc w:val="left"/>
+      <w:pPr>
+        <w:ind w:left="4320" w:hanging="360"/>
+      </w:pPr>
+      <w:rPr>
+        <w:rFonts w:ascii="Wingdings" w:hAnsi="Wingdings" w:hint="default"/>
+      </w:rPr>
+    </w:lvl>
+    <w:lvl w:ilvl="6" w:tplc="0C090001" w:tentative="1">
+      <w:start w:val="1"/>
+      <w:numFmt w:val="bullet"/>
+      <w:lvlText w:val=""/>
+      <w:lvlJc w:val="left"/>
+      <w:pPr>
+        <w:ind w:left="5040" w:hanging="360"/>
+      </w:pPr>
+      <w:rPr>
+        <w:rFonts w:ascii="Symbol" w:hAnsi="Symbol" w:hint="default"/>
+      </w:rPr>
+    </w:lvl>
+    <w:lvl w:ilvl="7" w:tplc="0C090003" w:tentative="1">
+      <w:start w:val="1"/>
+      <w:numFmt w:val="bullet"/>
+      <w:lvlText w:val="o"/>
+      <w:lvlJc w:val="left"/>
+      <w:pPr>
+        <w:ind w:left="5760" w:hanging="360"/>
+      </w:pPr>
+      <w:rPr>
+        <w:rFonts w:ascii="Courier New" w:hAnsi="Courier New" w:cs="Courier New" w:hint="default"/>
+      </w:rPr>
+    </w:lvl>
+    <w:lvl w:ilvl="8" w:tplc="0C090005" w:tentative="1">
+      <w:start w:val="1"/>
+      <w:numFmt w:val="bullet"/>
+      <w:lvlText w:val=""/>
+      <w:lvlJc w:val="left"/>
+      <w:pPr>
+        <w:ind w:left="6480" w:hanging="360"/>
+      </w:pPr>
+      <w:rPr>
+        <w:rFonts w:ascii="Wingdings" w:hAnsi="Wingdings" w:hint="default"/>
+      </w:rPr>
+    </w:lvl>
+  </w:abstractNum>
+  <w:abstractNum w:abstractNumId="24" w15:restartNumberingAfterBreak="0">
+    <w:nsid w:val="5E1068BD"/>
+    <w:multiLevelType w:val="multilevel"/>
+    <w:tmpl w:val="ADAC1D82"/>
+    <w:lvl w:ilvl="0">
+      <w:start w:val="1"/>
+      <w:numFmt w:val="bullet"/>
+      <w:lvlText w:val=""/>
+      <w:lvlJc w:val="left"/>
+      <w:pPr>
+        <w:tabs>
+          <w:tab w:val="num" w:pos="720"/>
+        </w:tabs>
+        <w:ind w:left="720" w:hanging="360"/>
+      </w:pPr>
+      <w:rPr>
+        <w:rFonts w:ascii="Symbol" w:hAnsi="Symbol" w:hint="default"/>
+        <w:sz w:val="20"/>
+      </w:rPr>
+    </w:lvl>
+    <w:lvl w:ilvl="1" w:tentative="1">
+      <w:start w:val="1"/>
+      <w:numFmt w:val="bullet"/>
+      <w:lvlText w:val="o"/>
+      <w:lvlJc w:val="left"/>
+      <w:pPr>
+        <w:tabs>
+          <w:tab w:val="num" w:pos="1440"/>
+        </w:tabs>
+        <w:ind w:left="1440" w:hanging="360"/>
+      </w:pPr>
+      <w:rPr>
+        <w:rFonts w:ascii="Courier New" w:hAnsi="Courier New" w:hint="default"/>
+        <w:sz w:val="20"/>
+      </w:rPr>
+    </w:lvl>
+    <w:lvl w:ilvl="2" w:tentative="1">
+      <w:start w:val="1"/>
+      <w:numFmt w:val="bullet"/>
+      <w:lvlText w:val=""/>
+      <w:lvlJc w:val="left"/>
+      <w:pPr>
+        <w:tabs>
+          <w:tab w:val="num" w:pos="2160"/>
+        </w:tabs>
+        <w:ind w:left="2160" w:hanging="360"/>
+      </w:pPr>
+      <w:rPr>
+        <w:rFonts w:ascii="Wingdings" w:hAnsi="Wingdings" w:hint="default"/>
+        <w:sz w:val="20"/>
+      </w:rPr>
+    </w:lvl>
+    <w:lvl w:ilvl="3" w:tentative="1">
+      <w:start w:val="1"/>
+      <w:numFmt w:val="bullet"/>
+      <w:lvlText w:val=""/>
+      <w:lvlJc w:val="left"/>
+      <w:pPr>
+        <w:tabs>
+          <w:tab w:val="num" w:pos="2880"/>
+        </w:tabs>
+        <w:ind w:left="2880" w:hanging="360"/>
+      </w:pPr>
+      <w:rPr>
+        <w:rFonts w:ascii="Wingdings" w:hAnsi="Wingdings" w:hint="default"/>
+        <w:sz w:val="20"/>
+      </w:rPr>
+    </w:lvl>
+    <w:lvl w:ilvl="4" w:tentative="1">
+      <w:start w:val="1"/>
+      <w:numFmt w:val="bullet"/>
+      <w:lvlText w:val=""/>
+      <w:lvlJc w:val="left"/>
+      <w:pPr>
+        <w:tabs>
+          <w:tab w:val="num" w:pos="3600"/>
+        </w:tabs>
+        <w:ind w:left="3600" w:hanging="360"/>
+      </w:pPr>
+      <w:rPr>
+        <w:rFonts w:ascii="Wingdings" w:hAnsi="Wingdings" w:hint="default"/>
+        <w:sz w:val="20"/>
+      </w:rPr>
+    </w:lvl>
+    <w:lvl w:ilvl="5" w:tentative="1">
+      <w:start w:val="1"/>
+      <w:numFmt w:val="bullet"/>
+      <w:lvlText w:val=""/>
+      <w:lvlJc w:val="left"/>
+      <w:pPr>
+        <w:tabs>
+          <w:tab w:val="num" w:pos="4320"/>
+        </w:tabs>
+        <w:ind w:left="4320" w:hanging="360"/>
+      </w:pPr>
+      <w:rPr>
+        <w:rFonts w:ascii="Wingdings" w:hAnsi="Wingdings" w:hint="default"/>
+        <w:sz w:val="20"/>
+      </w:rPr>
+    </w:lvl>
+    <w:lvl w:ilvl="6" w:tentative="1">
+      <w:start w:val="1"/>
+      <w:numFmt w:val="bullet"/>
+      <w:lvlText w:val=""/>
+      <w:lvlJc w:val="left"/>
+      <w:pPr>
+        <w:tabs>
+          <w:tab w:val="num" w:pos="5040"/>
+        </w:tabs>
+        <w:ind w:left="5040" w:hanging="360"/>
+      </w:pPr>
+      <w:rPr>
+        <w:rFonts w:ascii="Wingdings" w:hAnsi="Wingdings" w:hint="default"/>
+        <w:sz w:val="20"/>
+      </w:rPr>
+    </w:lvl>
+    <w:lvl w:ilvl="7" w:tentative="1">
+      <w:start w:val="1"/>
+      <w:numFmt w:val="bullet"/>
+      <w:lvlText w:val=""/>
+      <w:lvlJc w:val="left"/>
+      <w:pPr>
+        <w:tabs>
+          <w:tab w:val="num" w:pos="5760"/>
+        </w:tabs>
+        <w:ind w:left="5760" w:hanging="360"/>
+      </w:pPr>
+      <w:rPr>
+        <w:rFonts w:ascii="Wingdings" w:hAnsi="Wingdings" w:hint="default"/>
+        <w:sz w:val="20"/>
+      </w:rPr>
+    </w:lvl>
+    <w:lvl w:ilvl="8" w:tentative="1">
+      <w:start w:val="1"/>
+      <w:numFmt w:val="bullet"/>
+      <w:lvlText w:val=""/>
+      <w:lvlJc w:val="left"/>
+      <w:pPr>
+        <w:tabs>
+          <w:tab w:val="num" w:pos="6480"/>
+        </w:tabs>
+        <w:ind w:left="6480" w:hanging="360"/>
+      </w:pPr>
+      <w:rPr>
+        <w:rFonts w:ascii="Wingdings" w:hAnsi="Wingdings" w:hint="default"/>
+        <w:sz w:val="20"/>
+      </w:rPr>
+    </w:lvl>
+  </w:abstractNum>
+  <w:abstractNum w:abstractNumId="25" w15:restartNumberingAfterBreak="0">
+    <w:nsid w:val="6DAC342C"/>
+    <w:multiLevelType w:val="multilevel"/>
+    <w:tmpl w:val="598EFEB8"/>
+    <w:lvl w:ilvl="0">
+      <w:start w:val="1"/>
+      <w:numFmt w:val="bullet"/>
+      <w:lvlText w:val=""/>
+      <w:lvlJc w:val="left"/>
+      <w:pPr>
+        <w:tabs>
+          <w:tab w:val="num" w:pos="720"/>
+        </w:tabs>
+        <w:ind w:left="720" w:hanging="360"/>
+      </w:pPr>
+      <w:rPr>
+        <w:rFonts w:ascii="Symbol" w:hAnsi="Symbol" w:hint="default"/>
+        <w:sz w:val="20"/>
+      </w:rPr>
+    </w:lvl>
+    <w:lvl w:ilvl="1" w:tentative="1">
+      <w:start w:val="1"/>
+      <w:numFmt w:val="bullet"/>
+      <w:lvlText w:val="o"/>
+      <w:lvlJc w:val="left"/>
+      <w:pPr>
+        <w:tabs>
+          <w:tab w:val="num" w:pos="1440"/>
+        </w:tabs>
+        <w:ind w:left="1440" w:hanging="360"/>
+      </w:pPr>
+      <w:rPr>
+        <w:rFonts w:ascii="Courier New" w:hAnsi="Courier New" w:hint="default"/>
+        <w:sz w:val="20"/>
+      </w:rPr>
+    </w:lvl>
+    <w:lvl w:ilvl="2" w:tentative="1">
+      <w:start w:val="1"/>
+      <w:numFmt w:val="bullet"/>
+      <w:lvlText w:val=""/>
+      <w:lvlJc w:val="left"/>
+      <w:pPr>
+        <w:tabs>
+          <w:tab w:val="num" w:pos="2160"/>
+        </w:tabs>
+        <w:ind w:left="2160" w:hanging="360"/>
+      </w:pPr>
+      <w:rPr>
+        <w:rFonts w:ascii="Wingdings" w:hAnsi="Wingdings" w:hint="default"/>
+        <w:sz w:val="20"/>
+      </w:rPr>
+    </w:lvl>
+    <w:lvl w:ilvl="3" w:tentative="1">
+      <w:start w:val="1"/>
+      <w:numFmt w:val="bullet"/>
+      <w:lvlText w:val=""/>
+      <w:lvlJc w:val="left"/>
+      <w:pPr>
+        <w:tabs>
+          <w:tab w:val="num" w:pos="2880"/>
+        </w:tabs>
+        <w:ind w:left="2880" w:hanging="360"/>
+      </w:pPr>
+      <w:rPr>
+        <w:rFonts w:ascii="Wingdings" w:hAnsi="Wingdings" w:hint="default"/>
+        <w:sz w:val="20"/>
+      </w:rPr>
+    </w:lvl>
+    <w:lvl w:ilvl="4" w:tentative="1">
+      <w:start w:val="1"/>
+      <w:numFmt w:val="bullet"/>
+      <w:lvlText w:val=""/>
+      <w:lvlJc w:val="left"/>
+      <w:pPr>
+        <w:tabs>
+          <w:tab w:val="num" w:pos="3600"/>
+        </w:tabs>
+        <w:ind w:left="3600" w:hanging="360"/>
+      </w:pPr>
+      <w:rPr>
+        <w:rFonts w:ascii="Wingdings" w:hAnsi="Wingdings" w:hint="default"/>
+        <w:sz w:val="20"/>
+      </w:rPr>
+    </w:lvl>
+    <w:lvl w:ilvl="5" w:tentative="1">
+      <w:start w:val="1"/>
+      <w:numFmt w:val="bullet"/>
+      <w:lvlText w:val=""/>
+      <w:lvlJc w:val="left"/>
+      <w:pPr>
+        <w:tabs>
+          <w:tab w:val="num" w:pos="4320"/>
+        </w:tabs>
+        <w:ind w:left="4320" w:hanging="360"/>
+      </w:pPr>
+      <w:rPr>
+        <w:rFonts w:ascii="Wingdings" w:hAnsi="Wingdings" w:hint="default"/>
+        <w:sz w:val="20"/>
+      </w:rPr>
+    </w:lvl>
+    <w:lvl w:ilvl="6" w:tentative="1">
+      <w:start w:val="1"/>
+      <w:numFmt w:val="bullet"/>
+      <w:lvlText w:val=""/>
+      <w:lvlJc w:val="left"/>
+      <w:pPr>
+        <w:tabs>
+          <w:tab w:val="num" w:pos="5040"/>
+        </w:tabs>
+        <w:ind w:left="5040" w:hanging="360"/>
+      </w:pPr>
+      <w:rPr>
+        <w:rFonts w:ascii="Wingdings" w:hAnsi="Wingdings" w:hint="default"/>
+        <w:sz w:val="20"/>
+      </w:rPr>
+    </w:lvl>
+    <w:lvl w:ilvl="7" w:tentative="1">
+      <w:start w:val="1"/>
+      <w:numFmt w:val="bullet"/>
+      <w:lvlText w:val=""/>
+      <w:lvlJc w:val="left"/>
+      <w:pPr>
+        <w:tabs>
+          <w:tab w:val="num" w:pos="5760"/>
+        </w:tabs>
+        <w:ind w:left="5760" w:hanging="360"/>
+      </w:pPr>
+      <w:rPr>
+        <w:rFonts w:ascii="Wingdings" w:hAnsi="Wingdings" w:hint="default"/>
+        <w:sz w:val="20"/>
+      </w:rPr>
+    </w:lvl>
+    <w:lvl w:ilvl="8" w:tentative="1">
+      <w:start w:val="1"/>
+      <w:numFmt w:val="bullet"/>
+      <w:lvlText w:val=""/>
+      <w:lvlJc w:val="left"/>
+      <w:pPr>
+        <w:tabs>
+          <w:tab w:val="num" w:pos="6480"/>
+        </w:tabs>
+        <w:ind w:left="6480" w:hanging="360"/>
+      </w:pPr>
+      <w:rPr>
+        <w:rFonts w:ascii="Wingdings" w:hAnsi="Wingdings" w:hint="default"/>
+        <w:sz w:val="20"/>
+      </w:rPr>
+    </w:lvl>
+  </w:abstractNum>
+  <w:abstractNum w:abstractNumId="26" w15:restartNumberingAfterBreak="0">
     <w:nsid w:val="6F2F37CC"/>
     <w:multiLevelType w:val="hybridMultilevel"/>
     <w:tmpl w:val="82240504"/>
@@ -6318,6 +9836,268 @@
       </w:rPr>
     </w:lvl>
     <w:lvl w:ilvl="1" w:tplc="0C090003" w:tentative="1">
+      <w:start w:val="1"/>
+      <w:numFmt w:val="bullet"/>
+      <w:lvlText w:val="o"/>
+      <w:lvlJc w:val="left"/>
+      <w:pPr>
+        <w:ind w:left="1440" w:hanging="360"/>
+      </w:pPr>
+      <w:rPr>
+        <w:rFonts w:ascii="Courier New" w:hAnsi="Courier New" w:cs="Courier New" w:hint="default"/>
+      </w:rPr>
+    </w:lvl>
+    <w:lvl w:ilvl="2" w:tplc="0C090005" w:tentative="1">
+      <w:start w:val="1"/>
+      <w:numFmt w:val="bullet"/>
+      <w:lvlText w:val=""/>
+      <w:lvlJc w:val="left"/>
+      <w:pPr>
+        <w:ind w:left="2160" w:hanging="360"/>
+      </w:pPr>
+      <w:rPr>
+        <w:rFonts w:ascii="Wingdings" w:hAnsi="Wingdings" w:hint="default"/>
+      </w:rPr>
+    </w:lvl>
+    <w:lvl w:ilvl="3" w:tplc="0C090001" w:tentative="1">
+      <w:start w:val="1"/>
+      <w:numFmt w:val="bullet"/>
+      <w:lvlText w:val=""/>
+      <w:lvlJc w:val="left"/>
+      <w:pPr>
+        <w:ind w:left="2880" w:hanging="360"/>
+      </w:pPr>
+      <w:rPr>
+        <w:rFonts w:ascii="Symbol" w:hAnsi="Symbol" w:hint="default"/>
+      </w:rPr>
+    </w:lvl>
+    <w:lvl w:ilvl="4" w:tplc="0C090003" w:tentative="1">
+      <w:start w:val="1"/>
+      <w:numFmt w:val="bullet"/>
+      <w:lvlText w:val="o"/>
+      <w:lvlJc w:val="left"/>
+      <w:pPr>
+        <w:ind w:left="3600" w:hanging="360"/>
+      </w:pPr>
+      <w:rPr>
+        <w:rFonts w:ascii="Courier New" w:hAnsi="Courier New" w:cs="Courier New" w:hint="default"/>
+      </w:rPr>
+    </w:lvl>
+    <w:lvl w:ilvl="5" w:tplc="0C090005" w:tentative="1">
+      <w:start w:val="1"/>
+      <w:numFmt w:val="bullet"/>
+      <w:lvlText w:val=""/>
+      <w:lvlJc w:val="left"/>
+      <w:pPr>
+        <w:ind w:left="4320" w:hanging="360"/>
+      </w:pPr>
+      <w:rPr>
+        <w:rFonts w:ascii="Wingdings" w:hAnsi="Wingdings" w:hint="default"/>
+      </w:rPr>
+    </w:lvl>
+    <w:lvl w:ilvl="6" w:tplc="0C090001" w:tentative="1">
+      <w:start w:val="1"/>
+      <w:numFmt w:val="bullet"/>
+      <w:lvlText w:val=""/>
+      <w:lvlJc w:val="left"/>
+      <w:pPr>
+        <w:ind w:left="5040" w:hanging="360"/>
+      </w:pPr>
+      <w:rPr>
+        <w:rFonts w:ascii="Symbol" w:hAnsi="Symbol" w:hint="default"/>
+      </w:rPr>
+    </w:lvl>
+    <w:lvl w:ilvl="7" w:tplc="0C090003" w:tentative="1">
+      <w:start w:val="1"/>
+      <w:numFmt w:val="bullet"/>
+      <w:lvlText w:val="o"/>
+      <w:lvlJc w:val="left"/>
+      <w:pPr>
+        <w:ind w:left="5760" w:hanging="360"/>
+      </w:pPr>
+      <w:rPr>
+        <w:rFonts w:ascii="Courier New" w:hAnsi="Courier New" w:cs="Courier New" w:hint="default"/>
+      </w:rPr>
+    </w:lvl>
+    <w:lvl w:ilvl="8" w:tplc="0C090005" w:tentative="1">
+      <w:start w:val="1"/>
+      <w:numFmt w:val="bullet"/>
+      <w:lvlText w:val=""/>
+      <w:lvlJc w:val="left"/>
+      <w:pPr>
+        <w:ind w:left="6480" w:hanging="360"/>
+      </w:pPr>
+      <w:rPr>
+        <w:rFonts w:ascii="Wingdings" w:hAnsi="Wingdings" w:hint="default"/>
+      </w:rPr>
+    </w:lvl>
+  </w:abstractNum>
+  <w:abstractNum w:abstractNumId="27" w15:restartNumberingAfterBreak="0">
+    <w:nsid w:val="78C62242"/>
+    <w:multiLevelType w:val="multilevel"/>
+    <w:tmpl w:val="0502580C"/>
+    <w:lvl w:ilvl="0">
+      <w:start w:val="1"/>
+      <w:numFmt w:val="bullet"/>
+      <w:lvlText w:val=""/>
+      <w:lvlJc w:val="left"/>
+      <w:pPr>
+        <w:tabs>
+          <w:tab w:val="num" w:pos="720"/>
+        </w:tabs>
+        <w:ind w:left="720" w:hanging="360"/>
+      </w:pPr>
+      <w:rPr>
+        <w:rFonts w:ascii="Symbol" w:hAnsi="Symbol" w:hint="default"/>
+        <w:sz w:val="20"/>
+      </w:rPr>
+    </w:lvl>
+    <w:lvl w:ilvl="1" w:tentative="1">
+      <w:start w:val="1"/>
+      <w:numFmt w:val="bullet"/>
+      <w:lvlText w:val="o"/>
+      <w:lvlJc w:val="left"/>
+      <w:pPr>
+        <w:tabs>
+          <w:tab w:val="num" w:pos="1440"/>
+        </w:tabs>
+        <w:ind w:left="1440" w:hanging="360"/>
+      </w:pPr>
+      <w:rPr>
+        <w:rFonts w:ascii="Courier New" w:hAnsi="Courier New" w:hint="default"/>
+        <w:sz w:val="20"/>
+      </w:rPr>
+    </w:lvl>
+    <w:lvl w:ilvl="2" w:tentative="1">
+      <w:start w:val="1"/>
+      <w:numFmt w:val="bullet"/>
+      <w:lvlText w:val=""/>
+      <w:lvlJc w:val="left"/>
+      <w:pPr>
+        <w:tabs>
+          <w:tab w:val="num" w:pos="2160"/>
+        </w:tabs>
+        <w:ind w:left="2160" w:hanging="360"/>
+      </w:pPr>
+      <w:rPr>
+        <w:rFonts w:ascii="Wingdings" w:hAnsi="Wingdings" w:hint="default"/>
+        <w:sz w:val="20"/>
+      </w:rPr>
+    </w:lvl>
+    <w:lvl w:ilvl="3" w:tentative="1">
+      <w:start w:val="1"/>
+      <w:numFmt w:val="bullet"/>
+      <w:lvlText w:val=""/>
+      <w:lvlJc w:val="left"/>
+      <w:pPr>
+        <w:tabs>
+          <w:tab w:val="num" w:pos="2880"/>
+        </w:tabs>
+        <w:ind w:left="2880" w:hanging="360"/>
+      </w:pPr>
+      <w:rPr>
+        <w:rFonts w:ascii="Wingdings" w:hAnsi="Wingdings" w:hint="default"/>
+        <w:sz w:val="20"/>
+      </w:rPr>
+    </w:lvl>
+    <w:lvl w:ilvl="4" w:tentative="1">
+      <w:start w:val="1"/>
+      <w:numFmt w:val="bullet"/>
+      <w:lvlText w:val=""/>
+      <w:lvlJc w:val="left"/>
+      <w:pPr>
+        <w:tabs>
+          <w:tab w:val="num" w:pos="3600"/>
+        </w:tabs>
+        <w:ind w:left="3600" w:hanging="360"/>
+      </w:pPr>
+      <w:rPr>
+        <w:rFonts w:ascii="Wingdings" w:hAnsi="Wingdings" w:hint="default"/>
+        <w:sz w:val="20"/>
+      </w:rPr>
+    </w:lvl>
+    <w:lvl w:ilvl="5" w:tentative="1">
+      <w:start w:val="1"/>
+      <w:numFmt w:val="bullet"/>
+      <w:lvlText w:val=""/>
+      <w:lvlJc w:val="left"/>
+      <w:pPr>
+        <w:tabs>
+          <w:tab w:val="num" w:pos="4320"/>
+        </w:tabs>
+        <w:ind w:left="4320" w:hanging="360"/>
+      </w:pPr>
+      <w:rPr>
+        <w:rFonts w:ascii="Wingdings" w:hAnsi="Wingdings" w:hint="default"/>
+        <w:sz w:val="20"/>
+      </w:rPr>
+    </w:lvl>
+    <w:lvl w:ilvl="6" w:tentative="1">
+      <w:start w:val="1"/>
+      <w:numFmt w:val="bullet"/>
+      <w:lvlText w:val=""/>
+      <w:lvlJc w:val="left"/>
+      <w:pPr>
+        <w:tabs>
+          <w:tab w:val="num" w:pos="5040"/>
+        </w:tabs>
+        <w:ind w:left="5040" w:hanging="360"/>
+      </w:pPr>
+      <w:rPr>
+        <w:rFonts w:ascii="Wingdings" w:hAnsi="Wingdings" w:hint="default"/>
+        <w:sz w:val="20"/>
+      </w:rPr>
+    </w:lvl>
+    <w:lvl w:ilvl="7" w:tentative="1">
+      <w:start w:val="1"/>
+      <w:numFmt w:val="bullet"/>
+      <w:lvlText w:val=""/>
+      <w:lvlJc w:val="left"/>
+      <w:pPr>
+        <w:tabs>
+          <w:tab w:val="num" w:pos="5760"/>
+        </w:tabs>
+        <w:ind w:left="5760" w:hanging="360"/>
+      </w:pPr>
+      <w:rPr>
+        <w:rFonts w:ascii="Wingdings" w:hAnsi="Wingdings" w:hint="default"/>
+        <w:sz w:val="20"/>
+      </w:rPr>
+    </w:lvl>
+    <w:lvl w:ilvl="8" w:tentative="1">
+      <w:start w:val="1"/>
+      <w:numFmt w:val="bullet"/>
+      <w:lvlText w:val=""/>
+      <w:lvlJc w:val="left"/>
+      <w:pPr>
+        <w:tabs>
+          <w:tab w:val="num" w:pos="6480"/>
+        </w:tabs>
+        <w:ind w:left="6480" w:hanging="360"/>
+      </w:pPr>
+      <w:rPr>
+        <w:rFonts w:ascii="Wingdings" w:hAnsi="Wingdings" w:hint="default"/>
+        <w:sz w:val="20"/>
+      </w:rPr>
+    </w:lvl>
+  </w:abstractNum>
+  <w:abstractNum w:abstractNumId="28" w15:restartNumberingAfterBreak="0">
+    <w:nsid w:val="7BCB5D08"/>
+    <w:multiLevelType w:val="hybridMultilevel"/>
+    <w:tmpl w:val="9DA65EEC"/>
+    <w:lvl w:ilvl="0" w:tplc="0C090005">
+      <w:start w:val="1"/>
+      <w:numFmt w:val="bullet"/>
+      <w:lvlText w:val=""/>
+      <w:lvlJc w:val="left"/>
+      <w:pPr>
+        <w:ind w:left="720" w:hanging="360"/>
+      </w:pPr>
+      <w:rPr>
+        <w:rFonts w:ascii="Wingdings" w:hAnsi="Wingdings" w:hint="default"/>
+      </w:rPr>
+    </w:lvl>
+    <w:lvl w:ilvl="1" w:tplc="0C090003">
       <w:start w:val="1"/>
       <w:numFmt w:val="bullet"/>
       <w:lvlText w:val="o"/>
@@ -6418,43 +10198,88 @@
     <w:abstractNumId w:val="1"/>
   </w:num>
   <w:num w:numId="2" w16cid:durableId="906039505">
-    <w:abstractNumId w:val="8"/>
+    <w:abstractNumId w:val="14"/>
   </w:num>
   <w:num w:numId="3" w16cid:durableId="1657372166">
     <w:abstractNumId w:val="2"/>
   </w:num>
   <w:num w:numId="4" w16cid:durableId="1251085726">
-    <w:abstractNumId w:val="5"/>
+    <w:abstractNumId w:val="10"/>
   </w:num>
   <w:num w:numId="5" w16cid:durableId="300691129">
-    <w:abstractNumId w:val="9"/>
+    <w:abstractNumId w:val="18"/>
   </w:num>
   <w:num w:numId="6" w16cid:durableId="1813323773">
-    <w:abstractNumId w:val="6"/>
+    <w:abstractNumId w:val="12"/>
   </w:num>
   <w:num w:numId="7" w16cid:durableId="259725607">
-    <w:abstractNumId w:val="13"/>
+    <w:abstractNumId w:val="26"/>
   </w:num>
   <w:num w:numId="8" w16cid:durableId="348486514">
-    <w:abstractNumId w:val="4"/>
+    <w:abstractNumId w:val="7"/>
   </w:num>
   <w:num w:numId="9" w16cid:durableId="96563985">
     <w:abstractNumId w:val="3"/>
   </w:num>
   <w:num w:numId="10" w16cid:durableId="436146882">
-    <w:abstractNumId w:val="10"/>
+    <w:abstractNumId w:val="19"/>
   </w:num>
   <w:num w:numId="11" w16cid:durableId="42684439">
-    <w:abstractNumId w:val="12"/>
+    <w:abstractNumId w:val="21"/>
   </w:num>
   <w:num w:numId="12" w16cid:durableId="286013425">
-    <w:abstractNumId w:val="7"/>
+    <w:abstractNumId w:val="13"/>
   </w:num>
   <w:num w:numId="13" w16cid:durableId="1218125122">
     <w:abstractNumId w:val="0"/>
   </w:num>
   <w:num w:numId="14" w16cid:durableId="1023941221">
+    <w:abstractNumId w:val="20"/>
+  </w:num>
+  <w:num w:numId="15" w16cid:durableId="136146516">
+    <w:abstractNumId w:val="6"/>
+  </w:num>
+  <w:num w:numId="16" w16cid:durableId="916668354">
+    <w:abstractNumId w:val="8"/>
+  </w:num>
+  <w:num w:numId="17" w16cid:durableId="1430543374">
+    <w:abstractNumId w:val="22"/>
+  </w:num>
+  <w:num w:numId="18" w16cid:durableId="469980584">
+    <w:abstractNumId w:val="23"/>
+  </w:num>
+  <w:num w:numId="19" w16cid:durableId="1097990615">
+    <w:abstractNumId w:val="15"/>
+  </w:num>
+  <w:num w:numId="20" w16cid:durableId="676080189">
+    <w:abstractNumId w:val="5"/>
+  </w:num>
+  <w:num w:numId="21" w16cid:durableId="811795436">
     <w:abstractNumId w:val="11"/>
+  </w:num>
+  <w:num w:numId="22" w16cid:durableId="1741177076">
+    <w:abstractNumId w:val="4"/>
+  </w:num>
+  <w:num w:numId="23" w16cid:durableId="553465031">
+    <w:abstractNumId w:val="28"/>
+  </w:num>
+  <w:num w:numId="24" w16cid:durableId="532498831">
+    <w:abstractNumId w:val="27"/>
+  </w:num>
+  <w:num w:numId="25" w16cid:durableId="1230574575">
+    <w:abstractNumId w:val="9"/>
+  </w:num>
+  <w:num w:numId="26" w16cid:durableId="918443175">
+    <w:abstractNumId w:val="25"/>
+  </w:num>
+  <w:num w:numId="27" w16cid:durableId="987321544">
+    <w:abstractNumId w:val="16"/>
+  </w:num>
+  <w:num w:numId="28" w16cid:durableId="1426071452">
+    <w:abstractNumId w:val="17"/>
+  </w:num>
+  <w:num w:numId="29" w16cid:durableId="604921048">
+    <w:abstractNumId w:val="24"/>
   </w:num>
   <w:numIdMacAtCleanup w:val="6"/>
 </w:numbering>
@@ -6945,7 +10770,6 @@
   <w:style w:type="character" w:default="1" w:styleId="DefaultParagraphFont">
     <w:name w:val="Default Paragraph Font"/>
     <w:uiPriority w:val="1"/>
-    <w:semiHidden/>
     <w:unhideWhenUsed/>
   </w:style>
   <w:style w:type="table" w:default="1" w:styleId="TableNormal">
@@ -7789,6 +11613,20 @@
       <w:u w:val="single"/>
     </w:rPr>
   </w:style>
+  <w:style w:type="paragraph" w:styleId="Revision">
+    <w:name w:val="Revision"/>
+    <w:hidden/>
+    <w:uiPriority w:val="99"/>
+    <w:semiHidden/>
+    <w:rsid w:val="003C666D"/>
+    <w:rPr>
+      <w:rFonts w:ascii="Arial" w:eastAsia="SimSun" w:hAnsi="Arial" w:cs="Arial"/>
+      <w:bCs/>
+      <w:sz w:val="22"/>
+      <w:szCs w:val="24"/>
+      <w:lang w:eastAsia="en-US"/>
+    </w:rPr>
+  </w:style>
 </w:styles>
 </file>
 
@@ -8078,6 +11916,10 @@
 </file>
 
 <file path=customXml/item1.xml><?xml version="1.0" encoding="utf-8"?>
+<b:Sources xmlns:b="http://schemas.openxmlformats.org/officeDocument/2006/bibliography" xmlns="http://schemas.openxmlformats.org/officeDocument/2006/bibliography" SelectedStyle="\APA.XSL" StyleName="APA"/>
+</file>
+
+<file path=customXml/item2.xml><?xml version="1.0" encoding="utf-8"?>
 <ct:contentTypeSchema xmlns:ct="http://schemas.microsoft.com/office/2006/metadata/contentType" xmlns:ma="http://schemas.microsoft.com/office/2006/metadata/properties/metaAttributes" ct:_="" ma:_="" ma:contentTypeName="Document" ma:contentTypeID="0x0101002E5E654056D58A47AA1AB158F7447227" ma:contentTypeVersion="13" ma:contentTypeDescription="Create a new document." ma:contentTypeScope="" ma:versionID="6a73135bdeb2a6025ed71a78c35e1493">
   <xsd:schema xmlns:xsd="http://www.w3.org/2001/XMLSchema" xmlns:xs="http://www.w3.org/2001/XMLSchema" xmlns:p="http://schemas.microsoft.com/office/2006/metadata/properties" xmlns:ns2="a5d4b606-e216-4a12-b5e0-256bbcdf3e40" xmlns:ns3="d30896e8-62f2-4107-a799-a577dc6441e1" targetNamespace="http://schemas.microsoft.com/office/2006/metadata/properties" ma:root="true" ma:fieldsID="6d487abba588268ce0728dd40265c972" ns2:_="" ns3:_="">
     <xsd:import namespace="a5d4b606-e216-4a12-b5e0-256bbcdf3e40"/>
@@ -8300,12 +12142,13 @@
 </ct:contentTypeSchema>
 </file>
 
-<file path=customXml/item2.xml><?xml version="1.0" encoding="utf-8"?>
-<b:Sources xmlns:b="http://schemas.openxmlformats.org/officeDocument/2006/bibliography" xmlns="http://schemas.openxmlformats.org/officeDocument/2006/bibliography" SelectedStyle="\APA.XSL" StyleName="APA"/>
-</file>
-
 <file path=customXml/item3.xml><?xml version="1.0" encoding="utf-8"?>
-<LongProperties xmlns="http://schemas.microsoft.com/office/2006/metadata/longProperties"/>
+<?mso-contentType ?>
+<FormTemplates xmlns="http://schemas.microsoft.com/sharepoint/v3/contenttype/forms">
+  <Display>DocumentLibraryForm</Display>
+  <Edit>DocumentLibraryForm</Edit>
+  <New>DocumentLibraryForm</New>
+</FormTemplates>
 </file>
 
 <file path=customXml/item4.xml><?xml version="1.0" encoding="utf-8"?>
@@ -8315,15 +12158,18 @@
 </file>
 
 <file path=customXml/item5.xml><?xml version="1.0" encoding="utf-8"?>
-<?mso-contentType ?>
-<FormTemplates xmlns="http://schemas.microsoft.com/sharepoint/v3/contenttype/forms">
-  <Display>DocumentLibraryForm</Display>
-  <Edit>DocumentLibraryForm</Edit>
-  <New>DocumentLibraryForm</New>
-</FormTemplates>
+<LongProperties xmlns="http://schemas.microsoft.com/office/2006/metadata/longProperties"/>
 </file>
 
 <file path=customXml/itemProps1.xml><?xml version="1.0" encoding="utf-8"?>
+<ds:datastoreItem xmlns:ds="http://schemas.openxmlformats.org/officeDocument/2006/customXml" ds:itemID="{EEB52DCB-7F78-4880-BA72-DC352A30658D}">
+  <ds:schemaRefs>
+    <ds:schemaRef ds:uri="http://schemas.openxmlformats.org/officeDocument/2006/bibliography"/>
+  </ds:schemaRefs>
+</ds:datastoreItem>
+</file>
+
+<file path=customXml/itemProps2.xml><?xml version="1.0" encoding="utf-8"?>
 <ds:datastoreItem xmlns:ds="http://schemas.openxmlformats.org/officeDocument/2006/customXml" ds:itemID="{7DAAFC96-DF7A-409B-8463-3234E42D534F}">
   <ds:schemaRefs>
     <ds:schemaRef ds:uri="http://schemas.microsoft.com/office/2006/metadata/contentType"/>
@@ -8342,18 +12188,10 @@
 </ds:datastoreItem>
 </file>
 
-<file path=customXml/itemProps2.xml><?xml version="1.0" encoding="utf-8"?>
-<ds:datastoreItem xmlns:ds="http://schemas.openxmlformats.org/officeDocument/2006/customXml" ds:itemID="{EEB52DCB-7F78-4880-BA72-DC352A30658D}">
+<file path=customXml/itemProps3.xml><?xml version="1.0" encoding="utf-8"?>
+<ds:datastoreItem xmlns:ds="http://schemas.openxmlformats.org/officeDocument/2006/customXml" ds:itemID="{96001339-1F25-4BDD-94F9-AA3400008571}">
   <ds:schemaRefs>
-    <ds:schemaRef ds:uri="http://schemas.openxmlformats.org/officeDocument/2006/bibliography"/>
-  </ds:schemaRefs>
-</ds:datastoreItem>
-</file>
-
-<file path=customXml/itemProps3.xml><?xml version="1.0" encoding="utf-8"?>
-<ds:datastoreItem xmlns:ds="http://schemas.openxmlformats.org/officeDocument/2006/customXml" ds:itemID="{ED9C3AC7-65F6-444B-AAD9-BED76FF91658}">
-  <ds:schemaRefs>
-    <ds:schemaRef ds:uri="http://schemas.microsoft.com/office/2006/metadata/longProperties"/>
+    <ds:schemaRef ds:uri="http://schemas.microsoft.com/sharepoint/v3/contenttype/forms"/>
   </ds:schemaRefs>
 </ds:datastoreItem>
 </file>
@@ -8368,9 +12206,9 @@
 </file>
 
 <file path=customXml/itemProps5.xml><?xml version="1.0" encoding="utf-8"?>
-<ds:datastoreItem xmlns:ds="http://schemas.openxmlformats.org/officeDocument/2006/customXml" ds:itemID="{96001339-1F25-4BDD-94F9-AA3400008571}">
+<ds:datastoreItem xmlns:ds="http://schemas.openxmlformats.org/officeDocument/2006/customXml" ds:itemID="{ED9C3AC7-65F6-444B-AAD9-BED76FF91658}">
   <ds:schemaRefs>
-    <ds:schemaRef ds:uri="http://schemas.microsoft.com/sharepoint/v3/contenttype/forms"/>
+    <ds:schemaRef ds:uri="http://schemas.microsoft.com/office/2006/metadata/longProperties"/>
   </ds:schemaRefs>
 </ds:datastoreItem>
 </file>
</xml_diff>